<commit_message>
Did small changes in last part
</commit_message>
<xml_diff>
--- a/LB4/04_08_Fursik Ошибка.docx
+++ b/LB4/04_08_Fursik Ошибка.docx
@@ -1,10 +1,10 @@
 
 <file path=word/document.xml><?xml version="1.0" encoding="utf-8"?>
-<w:document xmlns:ve="http://schemas.openxmlformats.org/markup-compatibility/2006" xmlns:o="urn:schemas-microsoft-com:office:office" xmlns:r="http://schemas.openxmlformats.org/officeDocument/2006/relationships" xmlns:m="http://schemas.openxmlformats.org/officeDocument/2006/math" xmlns:v="urn:schemas-microsoft-com:vml" xmlns:wp="http://schemas.openxmlformats.org/drawingml/2006/wordprocessingDrawing" xmlns:w10="urn:schemas-microsoft-com:office:word" xmlns:w="http://schemas.openxmlformats.org/wordprocessingml/2006/main" xmlns:wne="http://schemas.microsoft.com/office/word/2006/wordml">
+<w:document xmlns:wpc="http://schemas.microsoft.com/office/word/2010/wordprocessingCanvas" xmlns:cx="http://schemas.microsoft.com/office/drawing/2014/chartex" xmlns:mc="http://schemas.openxmlformats.org/markup-compatibility/2006" xmlns:o="urn:schemas-microsoft-com:office:office" xmlns:r="http://schemas.openxmlformats.org/officeDocument/2006/relationships" xmlns:m="http://schemas.openxmlformats.org/officeDocument/2006/math" xmlns:v="urn:schemas-microsoft-com:vml" xmlns:wp14="http://schemas.microsoft.com/office/word/2010/wordprocessingDrawing" xmlns:wp="http://schemas.openxmlformats.org/drawingml/2006/wordprocessingDrawing" xmlns:w10="urn:schemas-microsoft-com:office:word" xmlns:w="http://schemas.openxmlformats.org/wordprocessingml/2006/main" xmlns:w14="http://schemas.microsoft.com/office/word/2010/wordml" xmlns:w15="http://schemas.microsoft.com/office/word/2012/wordml" xmlns:w16se="http://schemas.microsoft.com/office/word/2015/wordml/symex" xmlns:wpg="http://schemas.microsoft.com/office/word/2010/wordprocessingGroup" xmlns:wpi="http://schemas.microsoft.com/office/word/2010/wordprocessingInk" xmlns:wne="http://schemas.microsoft.com/office/word/2006/wordml" xmlns:wps="http://schemas.microsoft.com/office/word/2010/wordprocessingShape" mc:Ignorable="w14 w15 w16se wp14">
   <w:body>
     <w:p>
       <w:pPr>
-        <w:pStyle w:val="normal"/>
+        <w:pStyle w:val="10"/>
         <w:pBdr>
           <w:top w:val="none" w:sz="0" w:space="0" w:color="000000"/>
           <w:left w:val="none" w:sz="0" w:space="0" w:color="000000"/>
@@ -20,7 +20,7 @@
     </w:p>
     <w:p>
       <w:pPr>
-        <w:pStyle w:val="normal"/>
+        <w:pStyle w:val="10"/>
         <w:pBdr>
           <w:top w:val="none" w:sz="0" w:space="0" w:color="000000"/>
           <w:left w:val="none" w:sz="0" w:space="0" w:color="000000"/>
@@ -33,7 +33,7 @@
     </w:p>
     <w:p>
       <w:pPr>
-        <w:pStyle w:val="normal"/>
+        <w:pStyle w:val="10"/>
         <w:pBdr>
           <w:top w:val="none" w:sz="0" w:space="0" w:color="000000"/>
           <w:left w:val="none" w:sz="0" w:space="0" w:color="000000"/>
@@ -49,7 +49,7 @@
     </w:p>
     <w:p>
       <w:pPr>
-        <w:pStyle w:val="normal"/>
+        <w:pStyle w:val="10"/>
         <w:pBdr>
           <w:top w:val="none" w:sz="0" w:space="0" w:color="000000"/>
           <w:left w:val="none" w:sz="0" w:space="0" w:color="000000"/>
@@ -62,7 +62,7 @@
     </w:p>
     <w:p>
       <w:pPr>
-        <w:pStyle w:val="normal"/>
+        <w:pStyle w:val="10"/>
         <w:pBdr>
           <w:top w:val="none" w:sz="0" w:space="0" w:color="000000"/>
           <w:left w:val="none" w:sz="0" w:space="0" w:color="000000"/>
@@ -78,7 +78,7 @@
     </w:p>
     <w:p>
       <w:pPr>
-        <w:pStyle w:val="normal"/>
+        <w:pStyle w:val="10"/>
         <w:pBdr>
           <w:top w:val="none" w:sz="0" w:space="0" w:color="000000"/>
           <w:left w:val="none" w:sz="0" w:space="0" w:color="000000"/>
@@ -91,7 +91,7 @@
     </w:p>
     <w:p>
       <w:pPr>
-        <w:pStyle w:val="normal"/>
+        <w:pStyle w:val="10"/>
         <w:pBdr>
           <w:top w:val="none" w:sz="0" w:space="0" w:color="000000"/>
           <w:left w:val="none" w:sz="0" w:space="0" w:color="000000"/>
@@ -107,7 +107,7 @@
     </w:p>
     <w:p>
       <w:pPr>
-        <w:pStyle w:val="normal"/>
+        <w:pStyle w:val="10"/>
         <w:pBdr>
           <w:top w:val="none" w:sz="0" w:space="0" w:color="000000"/>
           <w:left w:val="none" w:sz="0" w:space="0" w:color="000000"/>
@@ -119,7 +119,7 @@
     </w:p>
     <w:p>
       <w:pPr>
-        <w:pStyle w:val="normal"/>
+        <w:pStyle w:val="10"/>
         <w:pBdr>
           <w:top w:val="none" w:sz="0" w:space="0" w:color="000000"/>
           <w:left w:val="none" w:sz="0" w:space="0" w:color="000000"/>
@@ -131,7 +131,7 @@
     </w:p>
     <w:p>
       <w:pPr>
-        <w:pStyle w:val="normal"/>
+        <w:pStyle w:val="10"/>
         <w:pBdr>
           <w:top w:val="none" w:sz="0" w:space="0" w:color="000000"/>
           <w:left w:val="none" w:sz="0" w:space="0" w:color="000000"/>
@@ -143,7 +143,7 @@
     </w:p>
     <w:p>
       <w:pPr>
-        <w:pStyle w:val="normal"/>
+        <w:pStyle w:val="10"/>
         <w:pBdr>
           <w:top w:val="none" w:sz="0" w:space="0" w:color="000000"/>
           <w:left w:val="none" w:sz="0" w:space="0" w:color="000000"/>
@@ -155,7 +155,7 @@
     </w:p>
     <w:p>
       <w:pPr>
-        <w:pStyle w:val="normal"/>
+        <w:pStyle w:val="10"/>
         <w:pBdr>
           <w:top w:val="none" w:sz="0" w:space="0" w:color="000000"/>
           <w:left w:val="none" w:sz="0" w:space="0" w:color="000000"/>
@@ -167,7 +167,7 @@
     </w:p>
     <w:p>
       <w:pPr>
-        <w:pStyle w:val="normal"/>
+        <w:pStyle w:val="10"/>
         <w:pBdr>
           <w:top w:val="none" w:sz="0" w:space="0" w:color="000000"/>
           <w:left w:val="none" w:sz="0" w:space="0" w:color="000000"/>
@@ -179,7 +179,7 @@
     </w:p>
     <w:p>
       <w:pPr>
-        <w:pStyle w:val="normal"/>
+        <w:pStyle w:val="10"/>
         <w:pBdr>
           <w:top w:val="none" w:sz="0" w:space="0" w:color="000000"/>
           <w:left w:val="none" w:sz="0" w:space="0" w:color="000000"/>
@@ -191,7 +191,7 @@
     </w:p>
     <w:p>
       <w:pPr>
-        <w:pStyle w:val="normal"/>
+        <w:pStyle w:val="10"/>
         <w:pBdr>
           <w:top w:val="none" w:sz="0" w:space="0" w:color="000000"/>
           <w:left w:val="none" w:sz="0" w:space="0" w:color="000000"/>
@@ -203,7 +203,7 @@
     </w:p>
     <w:p>
       <w:pPr>
-        <w:pStyle w:val="normal"/>
+        <w:pStyle w:val="10"/>
         <w:pBdr>
           <w:top w:val="none" w:sz="0" w:space="0" w:color="000000"/>
           <w:left w:val="none" w:sz="0" w:space="0" w:color="000000"/>
@@ -215,7 +215,7 @@
     </w:p>
     <w:p>
       <w:pPr>
-        <w:pStyle w:val="normal"/>
+        <w:pStyle w:val="10"/>
         <w:pBdr>
           <w:top w:val="none" w:sz="0" w:space="0" w:color="000000"/>
           <w:left w:val="none" w:sz="0" w:space="0" w:color="000000"/>
@@ -227,7 +227,7 @@
     </w:p>
     <w:p>
       <w:pPr>
-        <w:pStyle w:val="normal"/>
+        <w:pStyle w:val="10"/>
         <w:pBdr>
           <w:top w:val="none" w:sz="0" w:space="0" w:color="000000"/>
           <w:left w:val="none" w:sz="0" w:space="0" w:color="000000"/>
@@ -256,7 +256,7 @@
     </w:p>
     <w:p>
       <w:pPr>
-        <w:pStyle w:val="normal"/>
+        <w:pStyle w:val="10"/>
         <w:pBdr>
           <w:top w:val="none" w:sz="0" w:space="0" w:color="000000"/>
           <w:left w:val="none" w:sz="0" w:space="0" w:color="000000"/>
@@ -269,7 +269,7 @@
     </w:p>
     <w:p>
       <w:pPr>
-        <w:pStyle w:val="normal"/>
+        <w:pStyle w:val="10"/>
         <w:pBdr>
           <w:top w:val="none" w:sz="0" w:space="0" w:color="000000"/>
           <w:left w:val="none" w:sz="0" w:space="0" w:color="000000"/>
@@ -291,7 +291,7 @@
     </w:p>
     <w:p>
       <w:pPr>
-        <w:pStyle w:val="normal"/>
+        <w:pStyle w:val="10"/>
         <w:pBdr>
           <w:top w:val="none" w:sz="0" w:space="0" w:color="000000"/>
           <w:left w:val="none" w:sz="0" w:space="0" w:color="000000"/>
@@ -304,7 +304,7 @@
     </w:p>
     <w:p>
       <w:pPr>
-        <w:pStyle w:val="normal"/>
+        <w:pStyle w:val="10"/>
         <w:pBdr>
           <w:top w:val="none" w:sz="0" w:space="0" w:color="000000"/>
           <w:left w:val="none" w:sz="0" w:space="0" w:color="000000"/>
@@ -317,7 +317,7 @@
     </w:p>
     <w:p>
       <w:pPr>
-        <w:pStyle w:val="normal"/>
+        <w:pStyle w:val="10"/>
         <w:pBdr>
           <w:top w:val="none" w:sz="0" w:space="0" w:color="000000"/>
           <w:left w:val="none" w:sz="0" w:space="0" w:color="000000"/>
@@ -330,7 +330,7 @@
     </w:p>
     <w:p>
       <w:pPr>
-        <w:pStyle w:val="normal"/>
+        <w:pStyle w:val="10"/>
         <w:pBdr>
           <w:top w:val="none" w:sz="0" w:space="0" w:color="000000"/>
           <w:left w:val="none" w:sz="0" w:space="0" w:color="000000"/>
@@ -343,7 +343,7 @@
     </w:p>
     <w:p>
       <w:pPr>
-        <w:pStyle w:val="normal"/>
+        <w:pStyle w:val="10"/>
         <w:pBdr>
           <w:top w:val="none" w:sz="0" w:space="0" w:color="000000"/>
           <w:left w:val="none" w:sz="0" w:space="0" w:color="000000"/>
@@ -356,7 +356,7 @@
     </w:p>
     <w:p>
       <w:pPr>
-        <w:pStyle w:val="normal"/>
+        <w:pStyle w:val="10"/>
         <w:pBdr>
           <w:top w:val="none" w:sz="0" w:space="0" w:color="000000"/>
           <w:left w:val="none" w:sz="0" w:space="0" w:color="000000"/>
@@ -372,7 +372,7 @@
     </w:p>
     <w:p>
       <w:pPr>
-        <w:pStyle w:val="normal"/>
+        <w:pStyle w:val="10"/>
         <w:pBdr>
           <w:top w:val="none" w:sz="0" w:space="0" w:color="000000"/>
           <w:left w:val="none" w:sz="0" w:space="0" w:color="000000"/>
@@ -388,7 +388,7 @@
     </w:p>
     <w:p>
       <w:pPr>
-        <w:pStyle w:val="normal"/>
+        <w:pStyle w:val="10"/>
         <w:pBdr>
           <w:top w:val="none" w:sz="0" w:space="0" w:color="000000"/>
           <w:left w:val="none" w:sz="0" w:space="0" w:color="000000"/>
@@ -409,7 +409,7 @@
     </w:p>
     <w:p>
       <w:pPr>
-        <w:pStyle w:val="normal"/>
+        <w:pStyle w:val="10"/>
         <w:pBdr>
           <w:top w:val="none" w:sz="0" w:space="0" w:color="000000"/>
           <w:left w:val="none" w:sz="0" w:space="0" w:color="000000"/>
@@ -424,7 +424,7 @@
     </w:p>
     <w:p>
       <w:pPr>
-        <w:pStyle w:val="normal"/>
+        <w:pStyle w:val="10"/>
         <w:pBdr>
           <w:top w:val="none" w:sz="0" w:space="0" w:color="000000"/>
           <w:left w:val="none" w:sz="0" w:space="0" w:color="000000"/>
@@ -439,7 +439,7 @@
     </w:p>
     <w:p>
       <w:pPr>
-        <w:pStyle w:val="normal"/>
+        <w:pStyle w:val="10"/>
         <w:pBdr>
           <w:top w:val="none" w:sz="0" w:space="0" w:color="000000"/>
           <w:left w:val="none" w:sz="0" w:space="0" w:color="000000"/>
@@ -454,7 +454,7 @@
     </w:p>
     <w:p>
       <w:pPr>
-        <w:pStyle w:val="normal"/>
+        <w:pStyle w:val="10"/>
         <w:pBdr>
           <w:top w:val="none" w:sz="0" w:space="0" w:color="000000"/>
           <w:left w:val="none" w:sz="0" w:space="0" w:color="000000"/>
@@ -469,7 +469,7 @@
     </w:p>
     <w:p>
       <w:pPr>
-        <w:pStyle w:val="normal"/>
+        <w:pStyle w:val="10"/>
         <w:pBdr>
           <w:top w:val="none" w:sz="0" w:space="0" w:color="000000"/>
           <w:left w:val="none" w:sz="0" w:space="0" w:color="000000"/>
@@ -484,7 +484,7 @@
     </w:p>
     <w:p>
       <w:pPr>
-        <w:pStyle w:val="normal"/>
+        <w:pStyle w:val="10"/>
         <w:pBdr>
           <w:top w:val="none" w:sz="0" w:space="0" w:color="000000"/>
           <w:left w:val="none" w:sz="0" w:space="0" w:color="000000"/>
@@ -499,7 +499,7 @@
     </w:p>
     <w:p>
       <w:pPr>
-        <w:pStyle w:val="normal"/>
+        <w:pStyle w:val="10"/>
         <w:pBdr>
           <w:top w:val="none" w:sz="0" w:space="0" w:color="000000"/>
           <w:left w:val="none" w:sz="0" w:space="0" w:color="000000"/>
@@ -514,7 +514,7 @@
     </w:p>
     <w:p>
       <w:pPr>
-        <w:pStyle w:val="normal"/>
+        <w:pStyle w:val="10"/>
         <w:pBdr>
           <w:top w:val="none" w:sz="0" w:space="0" w:color="000000"/>
           <w:left w:val="none" w:sz="0" w:space="0" w:color="000000"/>
@@ -529,7 +529,7 @@
     </w:p>
     <w:p>
       <w:pPr>
-        <w:pStyle w:val="normal"/>
+        <w:pStyle w:val="10"/>
         <w:pBdr>
           <w:top w:val="none" w:sz="0" w:space="0" w:color="000000"/>
           <w:left w:val="none" w:sz="0" w:space="0" w:color="000000"/>
@@ -544,7 +544,7 @@
     </w:p>
     <w:p>
       <w:pPr>
-        <w:pStyle w:val="normal"/>
+        <w:pStyle w:val="10"/>
         <w:pBdr>
           <w:top w:val="none" w:sz="0" w:space="0" w:color="000000"/>
           <w:left w:val="none" w:sz="0" w:space="0" w:color="000000"/>
@@ -559,7 +559,7 @@
     </w:p>
     <w:p>
       <w:pPr>
-        <w:pStyle w:val="normal"/>
+        <w:pStyle w:val="10"/>
         <w:pBdr>
           <w:top w:val="none" w:sz="0" w:space="0" w:color="000000"/>
           <w:left w:val="none" w:sz="0" w:space="0" w:color="000000"/>
@@ -574,7 +574,7 @@
     </w:p>
     <w:p>
       <w:pPr>
-        <w:pStyle w:val="normal"/>
+        <w:pStyle w:val="10"/>
         <w:pBdr>
           <w:top w:val="none" w:sz="0" w:space="0" w:color="000000"/>
           <w:left w:val="none" w:sz="0" w:space="0" w:color="000000"/>
@@ -589,7 +589,7 @@
     </w:p>
     <w:p>
       <w:pPr>
-        <w:pStyle w:val="normal"/>
+        <w:pStyle w:val="10"/>
         <w:pBdr>
           <w:top w:val="none" w:sz="0" w:space="0" w:color="000000"/>
           <w:left w:val="none" w:sz="0" w:space="0" w:color="000000"/>
@@ -604,7 +604,7 @@
     </w:p>
     <w:p>
       <w:pPr>
-        <w:pStyle w:val="normal"/>
+        <w:pStyle w:val="10"/>
         <w:pBdr>
           <w:top w:val="none" w:sz="0" w:space="0" w:color="000000"/>
           <w:left w:val="none" w:sz="0" w:space="0" w:color="000000"/>
@@ -620,7 +620,7 @@
     </w:p>
     <w:p>
       <w:pPr>
-        <w:pStyle w:val="normal"/>
+        <w:pStyle w:val="10"/>
         <w:pBdr>
           <w:top w:val="none" w:sz="0" w:space="0" w:color="000000"/>
           <w:left w:val="none" w:sz="0" w:space="0" w:color="000000"/>
@@ -632,7 +632,7 @@
     </w:p>
     <w:p>
       <w:pPr>
-        <w:pStyle w:val="normal"/>
+        <w:pStyle w:val="10"/>
         <w:pBdr>
           <w:top w:val="none" w:sz="0" w:space="0" w:color="000000"/>
           <w:left w:val="none" w:sz="0" w:space="0" w:color="000000"/>
@@ -661,7 +661,7 @@
         <w:tblW w:w="7000" w:type="dxa"/>
         <w:tblInd w:w="0" w:type="dxa"/>
         <w:tblLayout w:type="fixed"/>
-        <w:tblLook w:val="0400"/>
+        <w:tblLook w:val="0400" w:firstRow="0" w:lastRow="0" w:firstColumn="0" w:lastColumn="0" w:noHBand="0" w:noVBand="1"/>
       </w:tblPr>
       <w:tblGrid>
         <w:gridCol w:w="6020"/>
@@ -687,7 +687,7 @@
           </w:tcPr>
           <w:p>
             <w:pPr>
-              <w:pStyle w:val="normal"/>
+              <w:pStyle w:val="10"/>
               <w:ind w:firstLine="0"/>
               <w:jc w:val="left"/>
               <w:rPr>
@@ -724,7 +724,7 @@
           </w:tcPr>
           <w:p>
             <w:pPr>
-              <w:pStyle w:val="normal"/>
+              <w:pStyle w:val="10"/>
               <w:ind w:firstLine="0"/>
               <w:jc w:val="center"/>
               <w:rPr>
@@ -766,7 +766,7 @@
           </w:tcPr>
           <w:p>
             <w:pPr>
-              <w:pStyle w:val="normal"/>
+              <w:pStyle w:val="10"/>
               <w:ind w:firstLine="0"/>
               <w:jc w:val="left"/>
               <w:rPr>
@@ -783,19 +783,8 @@
                 <w:sz w:val="24"/>
                 <w:szCs w:val="24"/>
               </w:rPr>
-              <w:t xml:space="preserve">Количество рабочих дней в месяце, </w:t>
+              <w:t>Количество рабочих дней в месяце, д</w:t>
             </w:r>
-            <w:proofErr w:type="spellStart"/>
-            <w:r>
-              <w:rPr>
-                <w:rFonts w:ascii="Calibri" w:eastAsia="Calibri" w:hAnsi="Calibri" w:cs="Calibri"/>
-                <w:color w:val="000000"/>
-                <w:sz w:val="24"/>
-                <w:szCs w:val="24"/>
-              </w:rPr>
-              <w:t>д</w:t>
-            </w:r>
-            <w:proofErr w:type="spellEnd"/>
           </w:p>
         </w:tc>
         <w:tc>
@@ -812,7 +801,7 @@
           </w:tcPr>
           <w:p>
             <w:pPr>
-              <w:pStyle w:val="normal"/>
+              <w:pStyle w:val="10"/>
               <w:ind w:firstLine="0"/>
               <w:jc w:val="center"/>
               <w:rPr>
@@ -854,7 +843,7 @@
           </w:tcPr>
           <w:p>
             <w:pPr>
-              <w:pStyle w:val="normal"/>
+              <w:pStyle w:val="10"/>
               <w:ind w:firstLine="0"/>
               <w:jc w:val="left"/>
               <w:rPr>
@@ -871,19 +860,8 @@
                 <w:sz w:val="24"/>
                 <w:szCs w:val="24"/>
               </w:rPr>
-              <w:t xml:space="preserve">Продолжительность рабочего дня, </w:t>
+              <w:t>Продолжительность рабочего дня, ч</w:t>
             </w:r>
-            <w:proofErr w:type="gramStart"/>
-            <w:r>
-              <w:rPr>
-                <w:rFonts w:ascii="Calibri" w:eastAsia="Calibri" w:hAnsi="Calibri" w:cs="Calibri"/>
-                <w:color w:val="000000"/>
-                <w:sz w:val="24"/>
-                <w:szCs w:val="24"/>
-              </w:rPr>
-              <w:t>ч</w:t>
-            </w:r>
-            <w:proofErr w:type="gramEnd"/>
           </w:p>
         </w:tc>
         <w:tc>
@@ -900,7 +878,7 @@
           </w:tcPr>
           <w:p>
             <w:pPr>
-              <w:pStyle w:val="normal"/>
+              <w:pStyle w:val="10"/>
               <w:ind w:firstLine="0"/>
               <w:jc w:val="center"/>
               <w:rPr>
@@ -942,7 +920,7 @@
           </w:tcPr>
           <w:p>
             <w:pPr>
-              <w:pStyle w:val="normal"/>
+              <w:pStyle w:val="10"/>
               <w:ind w:firstLine="0"/>
               <w:jc w:val="left"/>
               <w:rPr>
@@ -977,7 +955,7 @@
           </w:tcPr>
           <w:p>
             <w:pPr>
-              <w:pStyle w:val="normal"/>
+              <w:pStyle w:val="10"/>
               <w:ind w:firstLine="0"/>
               <w:jc w:val="center"/>
               <w:rPr>
@@ -1019,7 +997,7 @@
           </w:tcPr>
           <w:p>
             <w:pPr>
-              <w:pStyle w:val="normal"/>
+              <w:pStyle w:val="10"/>
               <w:ind w:firstLine="0"/>
               <w:jc w:val="left"/>
               <w:rPr>
@@ -1054,7 +1032,7 @@
           </w:tcPr>
           <w:p>
             <w:pPr>
-              <w:pStyle w:val="normal"/>
+              <w:pStyle w:val="10"/>
               <w:ind w:firstLine="0"/>
               <w:jc w:val="center"/>
               <w:rPr>
@@ -1096,7 +1074,7 @@
           </w:tcPr>
           <w:p>
             <w:pPr>
-              <w:pStyle w:val="normal"/>
+              <w:pStyle w:val="10"/>
               <w:ind w:firstLine="0"/>
               <w:jc w:val="left"/>
               <w:rPr>
@@ -1131,7 +1109,7 @@
           </w:tcPr>
           <w:p>
             <w:pPr>
-              <w:pStyle w:val="normal"/>
+              <w:pStyle w:val="10"/>
               <w:ind w:firstLine="0"/>
               <w:jc w:val="center"/>
               <w:rPr>
@@ -1173,7 +1151,7 @@
           </w:tcPr>
           <w:p>
             <w:pPr>
-              <w:pStyle w:val="normal"/>
+              <w:pStyle w:val="10"/>
               <w:ind w:firstLine="0"/>
               <w:jc w:val="left"/>
               <w:rPr>
@@ -1190,27 +1168,7 @@
                 <w:sz w:val="24"/>
                 <w:szCs w:val="24"/>
               </w:rPr>
-              <w:t xml:space="preserve">Трудоёмкость 1 консультации до внедрения ПО, </w:t>
-            </w:r>
-            <w:proofErr w:type="gramStart"/>
-            <w:r>
-              <w:rPr>
-                <w:rFonts w:ascii="Calibri" w:eastAsia="Calibri" w:hAnsi="Calibri" w:cs="Calibri"/>
-                <w:color w:val="000000"/>
-                <w:sz w:val="24"/>
-                <w:szCs w:val="24"/>
-              </w:rPr>
-              <w:t>ч</w:t>
-            </w:r>
-            <w:proofErr w:type="gramEnd"/>
-            <w:r>
-              <w:rPr>
-                <w:rFonts w:ascii="Calibri" w:eastAsia="Calibri" w:hAnsi="Calibri" w:cs="Calibri"/>
-                <w:color w:val="000000"/>
-                <w:sz w:val="24"/>
-                <w:szCs w:val="24"/>
-              </w:rPr>
-              <w:t>/ч</w:t>
+              <w:t>Трудоёмкость 1 консультации до внедрения ПО, ч/ч</w:t>
             </w:r>
           </w:p>
         </w:tc>
@@ -1228,7 +1186,7 @@
           </w:tcPr>
           <w:p>
             <w:pPr>
-              <w:pStyle w:val="normal"/>
+              <w:pStyle w:val="10"/>
               <w:ind w:firstLine="0"/>
               <w:jc w:val="center"/>
               <w:rPr>
@@ -1270,7 +1228,7 @@
           </w:tcPr>
           <w:p>
             <w:pPr>
-              <w:pStyle w:val="normal"/>
+              <w:pStyle w:val="10"/>
               <w:ind w:firstLine="0"/>
               <w:jc w:val="left"/>
               <w:rPr>
@@ -1287,27 +1245,7 @@
                 <w:sz w:val="24"/>
                 <w:szCs w:val="24"/>
               </w:rPr>
-              <w:t xml:space="preserve">Трудоёмкость 1 консультации после внедрения ПО, </w:t>
-            </w:r>
-            <w:proofErr w:type="gramStart"/>
-            <w:r>
-              <w:rPr>
-                <w:rFonts w:ascii="Calibri" w:eastAsia="Calibri" w:hAnsi="Calibri" w:cs="Calibri"/>
-                <w:color w:val="000000"/>
-                <w:sz w:val="24"/>
-                <w:szCs w:val="24"/>
-              </w:rPr>
-              <w:t>ч</w:t>
-            </w:r>
-            <w:proofErr w:type="gramEnd"/>
-            <w:r>
-              <w:rPr>
-                <w:rFonts w:ascii="Calibri" w:eastAsia="Calibri" w:hAnsi="Calibri" w:cs="Calibri"/>
-                <w:color w:val="000000"/>
-                <w:sz w:val="24"/>
-                <w:szCs w:val="24"/>
-              </w:rPr>
-              <w:t>/ч</w:t>
+              <w:t>Трудоёмкость 1 консультации после внедрения ПО, ч/ч</w:t>
             </w:r>
           </w:p>
         </w:tc>
@@ -1325,7 +1263,7 @@
           </w:tcPr>
           <w:p>
             <w:pPr>
-              <w:pStyle w:val="normal"/>
+              <w:pStyle w:val="10"/>
               <w:ind w:firstLine="0"/>
               <w:jc w:val="center"/>
               <w:rPr>
@@ -1367,7 +1305,7 @@
           </w:tcPr>
           <w:p>
             <w:pPr>
-              <w:pStyle w:val="normal"/>
+              <w:pStyle w:val="10"/>
               <w:ind w:firstLine="0"/>
               <w:jc w:val="left"/>
               <w:rPr>
@@ -1384,19 +1322,8 @@
                 <w:sz w:val="24"/>
                 <w:szCs w:val="24"/>
               </w:rPr>
-              <w:t xml:space="preserve">Дней в году, </w:t>
+              <w:t>Дней в году, д</w:t>
             </w:r>
-            <w:proofErr w:type="spellStart"/>
-            <w:r>
-              <w:rPr>
-                <w:rFonts w:ascii="Calibri" w:eastAsia="Calibri" w:hAnsi="Calibri" w:cs="Calibri"/>
-                <w:color w:val="000000"/>
-                <w:sz w:val="24"/>
-                <w:szCs w:val="24"/>
-              </w:rPr>
-              <w:t>д</w:t>
-            </w:r>
-            <w:proofErr w:type="spellEnd"/>
           </w:p>
         </w:tc>
         <w:tc>
@@ -1413,7 +1340,7 @@
           </w:tcPr>
           <w:p>
             <w:pPr>
-              <w:pStyle w:val="normal"/>
+              <w:pStyle w:val="10"/>
               <w:ind w:firstLine="0"/>
               <w:jc w:val="center"/>
               <w:rPr>
@@ -1455,7 +1382,7 @@
           </w:tcPr>
           <w:p>
             <w:pPr>
-              <w:pStyle w:val="normal"/>
+              <w:pStyle w:val="10"/>
               <w:ind w:firstLine="0"/>
               <w:jc w:val="left"/>
               <w:rPr>
@@ -1472,19 +1399,8 @@
                 <w:sz w:val="24"/>
                 <w:szCs w:val="24"/>
               </w:rPr>
-              <w:t xml:space="preserve">Выходных и праздников в году, </w:t>
+              <w:t>Выходных и праздников в году, д</w:t>
             </w:r>
-            <w:proofErr w:type="spellStart"/>
-            <w:r>
-              <w:rPr>
-                <w:rFonts w:ascii="Calibri" w:eastAsia="Calibri" w:hAnsi="Calibri" w:cs="Calibri"/>
-                <w:color w:val="000000"/>
-                <w:sz w:val="24"/>
-                <w:szCs w:val="24"/>
-              </w:rPr>
-              <w:t>д</w:t>
-            </w:r>
-            <w:proofErr w:type="spellEnd"/>
           </w:p>
         </w:tc>
         <w:tc>
@@ -1501,7 +1417,7 @@
           </w:tcPr>
           <w:p>
             <w:pPr>
-              <w:pStyle w:val="normal"/>
+              <w:pStyle w:val="10"/>
               <w:ind w:firstLine="0"/>
               <w:jc w:val="center"/>
               <w:rPr>
@@ -1543,7 +1459,7 @@
           </w:tcPr>
           <w:p>
             <w:pPr>
-              <w:pStyle w:val="normal"/>
+              <w:pStyle w:val="10"/>
               <w:ind w:firstLine="0"/>
               <w:jc w:val="left"/>
               <w:rPr>
@@ -1580,7 +1496,7 @@
           </w:tcPr>
           <w:p>
             <w:pPr>
-              <w:pStyle w:val="normal"/>
+              <w:pStyle w:val="10"/>
               <w:ind w:firstLine="0"/>
               <w:jc w:val="center"/>
               <w:rPr>
@@ -1622,7 +1538,7 @@
           </w:tcPr>
           <w:p>
             <w:pPr>
-              <w:pStyle w:val="normal"/>
+              <w:pStyle w:val="10"/>
               <w:ind w:firstLine="0"/>
               <w:jc w:val="left"/>
               <w:rPr>
@@ -1657,7 +1573,7 @@
           </w:tcPr>
           <w:p>
             <w:pPr>
-              <w:pStyle w:val="normal"/>
+              <w:pStyle w:val="10"/>
               <w:ind w:firstLine="0"/>
               <w:jc w:val="center"/>
               <w:rPr>
@@ -1699,7 +1615,7 @@
           </w:tcPr>
           <w:p>
             <w:pPr>
-              <w:pStyle w:val="normal"/>
+              <w:pStyle w:val="10"/>
               <w:ind w:firstLine="0"/>
               <w:jc w:val="left"/>
               <w:rPr>
@@ -1734,7 +1650,7 @@
           </w:tcPr>
           <w:p>
             <w:pPr>
-              <w:pStyle w:val="normal"/>
+              <w:pStyle w:val="10"/>
               <w:ind w:firstLine="0"/>
               <w:jc w:val="center"/>
               <w:rPr>
@@ -1776,7 +1692,7 @@
           </w:tcPr>
           <w:p>
             <w:pPr>
-              <w:pStyle w:val="normal"/>
+              <w:pStyle w:val="10"/>
               <w:ind w:firstLine="0"/>
               <w:jc w:val="left"/>
               <w:rPr>
@@ -1811,7 +1727,7 @@
           </w:tcPr>
           <w:p>
             <w:pPr>
-              <w:pStyle w:val="normal"/>
+              <w:pStyle w:val="10"/>
               <w:ind w:firstLine="0"/>
               <w:jc w:val="center"/>
               <w:rPr>
@@ -1853,7 +1769,7 @@
           </w:tcPr>
           <w:p>
             <w:pPr>
-              <w:pStyle w:val="normal"/>
+              <w:pStyle w:val="10"/>
               <w:ind w:firstLine="0"/>
               <w:jc w:val="left"/>
               <w:rPr>
@@ -1890,7 +1806,7 @@
           </w:tcPr>
           <w:p>
             <w:pPr>
-              <w:pStyle w:val="normal"/>
+              <w:pStyle w:val="10"/>
               <w:ind w:firstLine="0"/>
               <w:jc w:val="center"/>
               <w:rPr>
@@ -1932,7 +1848,7 @@
           </w:tcPr>
           <w:p>
             <w:pPr>
-              <w:pStyle w:val="normal"/>
+              <w:pStyle w:val="10"/>
               <w:ind w:firstLine="0"/>
               <w:jc w:val="left"/>
               <w:rPr>
@@ -1967,7 +1883,7 @@
           </w:tcPr>
           <w:p>
             <w:pPr>
-              <w:pStyle w:val="normal"/>
+              <w:pStyle w:val="10"/>
               <w:ind w:firstLine="0"/>
               <w:jc w:val="center"/>
               <w:rPr>
@@ -2009,7 +1925,7 @@
           </w:tcPr>
           <w:p>
             <w:pPr>
-              <w:pStyle w:val="normal"/>
+              <w:pStyle w:val="10"/>
               <w:ind w:firstLine="0"/>
               <w:jc w:val="left"/>
               <w:rPr>
@@ -2044,7 +1960,7 @@
           </w:tcPr>
           <w:p>
             <w:pPr>
-              <w:pStyle w:val="normal"/>
+              <w:pStyle w:val="10"/>
               <w:ind w:firstLine="0"/>
               <w:jc w:val="center"/>
               <w:rPr>
@@ -2086,7 +2002,7 @@
           </w:tcPr>
           <w:p>
             <w:pPr>
-              <w:pStyle w:val="normal"/>
+              <w:pStyle w:val="10"/>
               <w:ind w:firstLine="0"/>
               <w:jc w:val="left"/>
               <w:rPr>
@@ -2121,7 +2037,7 @@
           </w:tcPr>
           <w:p>
             <w:pPr>
-              <w:pStyle w:val="normal"/>
+              <w:pStyle w:val="10"/>
               <w:ind w:firstLine="0"/>
               <w:jc w:val="center"/>
               <w:rPr>
@@ -2163,7 +2079,7 @@
           </w:tcPr>
           <w:p>
             <w:pPr>
-              <w:pStyle w:val="normal"/>
+              <w:pStyle w:val="10"/>
               <w:ind w:firstLine="0"/>
               <w:jc w:val="left"/>
               <w:rPr>
@@ -2198,7 +2114,7 @@
           </w:tcPr>
           <w:p>
             <w:pPr>
-              <w:pStyle w:val="normal"/>
+              <w:pStyle w:val="10"/>
               <w:ind w:firstLine="0"/>
               <w:jc w:val="center"/>
               <w:rPr>
@@ -2239,7 +2155,7 @@
     </w:p>
     <w:p>
       <w:pPr>
-        <w:pStyle w:val="normal"/>
+        <w:pStyle w:val="10"/>
         <w:jc w:val="center"/>
       </w:pPr>
       <m:oMath>
@@ -2294,16 +2210,8 @@
               <w:rPr>
                 <w:rFonts w:ascii="Cambria Math" w:eastAsia="Cambria Math" w:hAnsi="Cambria Math" w:cs="Cambria Math"/>
               </w:rPr>
-              <m:t>пр</m:t>
+              <m:t>пр0</m:t>
             </m:r>
-            <w:proofErr w:type="gramStart"/>
-            <m:r>
-              <w:rPr>
-                <w:rFonts w:ascii="Cambria Math" w:eastAsia="Cambria Math" w:hAnsi="Cambria Math" w:cs="Cambria Math"/>
-              </w:rPr>
-              <m:t>0</m:t>
-            </m:r>
-            <w:proofErr w:type="gramEnd"/>
           </m:sub>
         </m:sSub>
       </m:oMath>
@@ -2343,7 +2251,7 @@
     </w:p>
     <w:p>
       <w:pPr>
-        <w:pStyle w:val="normal"/>
+        <w:pStyle w:val="10"/>
         <w:jc w:val="center"/>
       </w:pPr>
       <w:r>
@@ -2372,10 +2280,10 @@
             <v:path o:extrusionok="f" gradientshapeok="t" o:connecttype="rect"/>
             <o:lock v:ext="edit" aspectratio="t"/>
           </v:shapetype>
-          <v:shape id="_x0000_i1025" type="#_x0000_t75" style="width:89.6pt;height:31.8pt" o:ole="">
+          <v:shape id="_x0000_i1025" type="#_x0000_t75" style="width:89.4pt;height:31.8pt" o:ole="">
             <v:imagedata r:id="rId4" o:title=""/>
           </v:shape>
-          <o:OLEObject Type="Embed" ProgID="Equation.3" ShapeID="_x0000_i1025" DrawAspect="Content" ObjectID="_1697308145" r:id="rId5"/>
+          <o:OLEObject Type="Embed" ProgID="Equation.3" ShapeID="_x0000_i1025" DrawAspect="Content" ObjectID="_1697364470" r:id="rId5"/>
         </w:object>
       </w:r>
       <w:r>
@@ -2384,7 +2292,7 @@
     </w:p>
     <w:p>
       <w:pPr>
-        <w:pStyle w:val="normal"/>
+        <w:pStyle w:val="10"/>
       </w:pPr>
       <w:r>
         <w:t xml:space="preserve">1) Изменение прямой заработной платы </w:t>
@@ -2401,7 +2309,7 @@
     </w:p>
     <w:p>
       <w:pPr>
-        <w:pStyle w:val="normal"/>
+        <w:pStyle w:val="10"/>
         <w:rPr>
           <w:b/>
         </w:rPr>
@@ -2415,7 +2323,7 @@
     </w:p>
     <w:p>
       <w:pPr>
-        <w:pStyle w:val="normal"/>
+        <w:pStyle w:val="10"/>
       </w:pPr>
       <w:r>
         <w:t>n0</w:t>
@@ -2441,7 +2349,7 @@
     </w:p>
     <w:p>
       <w:pPr>
-        <w:pStyle w:val="normal"/>
+        <w:pStyle w:val="10"/>
         <w:rPr>
           <w:b/>
         </w:rPr>
@@ -2630,12 +2538,12 @@
     </w:p>
     <w:p>
       <w:pPr>
-        <w:pStyle w:val="normal"/>
-      </w:pPr>
-    </w:p>
-    <w:p>
-      <w:pPr>
-        <w:pStyle w:val="normal"/>
+        <w:pStyle w:val="10"/>
+      </w:pPr>
+    </w:p>
+    <w:p>
+      <w:pPr>
+        <w:pStyle w:val="10"/>
         <w:rPr>
           <w:b/>
         </w:rPr>
@@ -2652,7 +2560,7 @@
     </w:p>
     <w:p>
       <w:pPr>
-        <w:pStyle w:val="normal"/>
+        <w:pStyle w:val="10"/>
         <w:rPr>
           <w:b/>
         </w:rPr>
@@ -2666,18 +2574,15 @@
     </w:p>
     <w:p>
       <w:pPr>
-        <w:pStyle w:val="normal"/>
-      </w:pPr>
-      <w:r>
-        <w:t xml:space="preserve"> 30 * 8 * 10 = 24</w:t>
-      </w:r>
-      <w:r>
-        <w:t>00</w:t>
-      </w:r>
-    </w:p>
-    <w:p>
-      <w:pPr>
-        <w:pStyle w:val="normal"/>
+        <w:pStyle w:val="10"/>
+      </w:pPr>
+      <w:r>
+        <w:t xml:space="preserve"> 30 * 8 * 10 = 2400</w:t>
+      </w:r>
+    </w:p>
+    <w:p>
+      <w:pPr>
+        <w:pStyle w:val="10"/>
         <w:rPr>
           <w:b/>
         </w:rPr>
@@ -2691,7 +2596,7 @@
     </w:p>
     <w:p>
       <w:pPr>
-        <w:pStyle w:val="normal"/>
+        <w:pStyle w:val="10"/>
       </w:pPr>
       <w:r>
         <w:t>30 * 4 * 6 = 720</w:t>
@@ -2699,7 +2604,7 @@
     </w:p>
     <w:p>
       <w:pPr>
-        <w:pStyle w:val="normal"/>
+        <w:pStyle w:val="10"/>
         <w:rPr>
           <w:b/>
         </w:rPr>
@@ -2714,7 +2619,7 @@
     </w:p>
     <w:p>
       <w:pPr>
-        <w:pStyle w:val="normal"/>
+        <w:pStyle w:val="10"/>
       </w:pPr>
       <w:r>
         <w:t>30 * 12 * 1 = 360</w:t>
@@ -2722,7 +2627,7 @@
     </w:p>
     <w:p>
       <w:pPr>
-        <w:pStyle w:val="normal"/>
+        <w:pStyle w:val="10"/>
       </w:pPr>
       <w:r>
         <w:t xml:space="preserve">n1 = 2400 + 720 + 360 = </w:t>
@@ -2736,12 +2641,12 @@
     </w:p>
     <w:p>
       <w:pPr>
-        <w:pStyle w:val="normal"/>
-      </w:pPr>
-    </w:p>
-    <w:p>
-      <w:pPr>
-        <w:pStyle w:val="normal"/>
+        <w:pStyle w:val="10"/>
+      </w:pPr>
+    </w:p>
+    <w:p>
+      <w:pPr>
+        <w:pStyle w:val="10"/>
         <w:rPr>
           <w:b/>
         </w:rPr>
@@ -2925,7 +2830,7 @@
     </w:p>
     <w:p>
       <w:pPr>
-        <w:pStyle w:val="normal"/>
+        <w:pStyle w:val="10"/>
       </w:pPr>
       <w:r>
         <w:t xml:space="preserve">3) </w:t>
@@ -2939,7 +2844,7 @@
     </w:p>
     <w:p>
       <w:pPr>
-        <w:pStyle w:val="normal"/>
+        <w:pStyle w:val="10"/>
         <w:rPr>
           <w:b/>
         </w:rPr>
@@ -2983,12 +2888,12 @@
     </w:p>
     <w:p>
       <w:pPr>
-        <w:pStyle w:val="normal"/>
-      </w:pPr>
-    </w:p>
-    <w:p>
-      <w:pPr>
-        <w:pStyle w:val="normal"/>
+        <w:pStyle w:val="10"/>
+      </w:pPr>
+    </w:p>
+    <w:p>
+      <w:pPr>
+        <w:pStyle w:val="10"/>
         <w:ind w:firstLine="708"/>
       </w:pPr>
       <w:r>
@@ -2998,18 +2903,12 @@
         <w:rPr>
           <w:b/>
         </w:rPr>
-        <w:t>основн</w:t>
-      </w:r>
-      <w:r>
-        <w:rPr>
-          <w:b/>
-        </w:rPr>
-        <w:t>ой заработной платы:</w:t>
-      </w:r>
-    </w:p>
-    <w:p>
-      <w:pPr>
-        <w:pStyle w:val="normal"/>
+        <w:t>основной заработной платы:</w:t>
+      </w:r>
+    </w:p>
+    <w:p>
+      <w:pPr>
+        <w:pStyle w:val="10"/>
         <w:rPr>
           <w:b/>
         </w:rPr>
@@ -3021,10 +2920,10 @@
           <w:vertAlign w:val="subscript"/>
         </w:rPr>
         <w:object w:dxaOrig="2640" w:dyaOrig="680">
-          <v:shape id="_x0000_i1026" type="#_x0000_t75" style="width:131.45pt;height:34.35pt" o:ole="">
+          <v:shape id="_x0000_i1026" type="#_x0000_t75" style="width:131.4pt;height:34.2pt" o:ole="">
             <v:imagedata r:id="rId6" o:title=""/>
           </v:shape>
-          <o:OLEObject Type="Embed" ProgID="Equation.3" ShapeID="_x0000_i1026" DrawAspect="Content" ObjectID="_1697308146" r:id="rId7"/>
+          <o:OLEObject Type="Embed" ProgID="Equation.3" ShapeID="_x0000_i1026" DrawAspect="Content" ObjectID="_1697364471" r:id="rId7"/>
         </w:object>
       </w:r>
       <w:r>
@@ -3037,7 +2936,11 @@
         <w:t xml:space="preserve"> </w:t>
       </w:r>
       <w:r>
-        <w:t xml:space="preserve">*(1 + (25 / 100)) =  </w:t>
+        <w:t xml:space="preserve">*(1 + (25 / 100)) </w:t>
+      </w:r>
+      <w:proofErr w:type="gramStart"/>
+      <w:r>
+        <w:t xml:space="preserve">=  </w:t>
       </w:r>
       <w:r>
         <w:rPr>
@@ -3045,6 +2948,7 @@
         </w:rPr>
         <w:t>54.64</w:t>
       </w:r>
+      <w:proofErr w:type="gramEnd"/>
       <w:r>
         <w:t xml:space="preserve"> </w:t>
       </w:r>
@@ -3057,7 +2961,7 @@
     </w:p>
     <w:p>
       <w:pPr>
-        <w:pStyle w:val="normal"/>
+        <w:pStyle w:val="10"/>
         <w:ind w:firstLine="708"/>
       </w:pPr>
       <w:r>
@@ -3075,7 +2979,7 @@
     </w:p>
     <w:p>
       <w:pPr>
-        <w:pStyle w:val="normal"/>
+        <w:pStyle w:val="10"/>
         <w:ind w:firstLine="708"/>
       </w:pPr>
       <w:r>
@@ -3085,10 +2989,10 @@
           <w:vertAlign w:val="subscript"/>
         </w:rPr>
         <w:object w:dxaOrig="840" w:dyaOrig="360">
-          <v:shape id="_x0000_i1027" type="#_x0000_t75" style="width:41.85pt;height:18.4pt" o:ole="">
+          <v:shape id="_x0000_i1027" type="#_x0000_t75" style="width:42pt;height:18.6pt" o:ole="">
             <v:imagedata r:id="rId8" o:title=""/>
           </v:shape>
-          <o:OLEObject Type="Embed" ProgID="Equation.3" ShapeID="_x0000_i1027" DrawAspect="Content" ObjectID="_1697308147" r:id="rId9"/>
+          <o:OLEObject Type="Embed" ProgID="Equation.3" ShapeID="_x0000_i1027" DrawAspect="Content" ObjectID="_1697364472" r:id="rId9"/>
         </w:object>
       </w:r>
       <w:r>
@@ -3097,7 +3001,7 @@
     </w:p>
     <w:p>
       <w:pPr>
-        <w:pStyle w:val="normal"/>
+        <w:pStyle w:val="10"/>
         <w:ind w:firstLine="708"/>
       </w:pPr>
       <w:r>
@@ -3107,10 +3011,10 @@
           <w:vertAlign w:val="subscript"/>
         </w:rPr>
         <w:object w:dxaOrig="520" w:dyaOrig="360">
-          <v:shape id="_x0000_i1028" type="#_x0000_t75" style="width:25.95pt;height:18.4pt" o:ole="">
+          <v:shape id="_x0000_i1028" type="#_x0000_t75" style="width:25.8pt;height:18.6pt" o:ole="">
             <v:imagedata r:id="rId10" o:title=""/>
           </v:shape>
-          <o:OLEObject Type="Embed" ProgID="Equation.3" ShapeID="_x0000_i1028" DrawAspect="Content" ObjectID="_1697308148" r:id="rId11"/>
+          <o:OLEObject Type="Embed" ProgID="Equation.3" ShapeID="_x0000_i1028" DrawAspect="Content" ObjectID="_1697364473" r:id="rId11"/>
         </w:object>
       </w:r>
       <w:r>
@@ -3119,7 +3023,7 @@
     </w:p>
     <w:p>
       <w:pPr>
-        <w:pStyle w:val="normal"/>
+        <w:pStyle w:val="10"/>
         <w:rPr>
           <w:b/>
         </w:rPr>
@@ -3131,10 +3035,10 @@
           <w:vertAlign w:val="subscript"/>
         </w:rPr>
         <w:object w:dxaOrig="5260" w:dyaOrig="760">
-          <v:shape id="_x0000_i1029" type="#_x0000_t75" style="width:261.2pt;height:37.65pt" o:ole="">
+          <v:shape id="_x0000_i1029" type="#_x0000_t75" style="width:261pt;height:37.8pt" o:ole="">
             <v:imagedata r:id="rId12" o:title=""/>
           </v:shape>
-          <o:OLEObject Type="Embed" ProgID="Equation.3" ShapeID="_x0000_i1029" DrawAspect="Content" ObjectID="_1697308149" r:id="rId13"/>
+          <o:OLEObject Type="Embed" ProgID="Equation.3" ShapeID="_x0000_i1029" DrawAspect="Content" ObjectID="_1697364474" r:id="rId13"/>
         </w:object>
       </w:r>
       <w:r>
@@ -3151,11 +3055,11 @@
       </w:r>
       <w:proofErr w:type="gramStart"/>
       <w:r>
-        <w:t xml:space="preserve">( </w:t>
+        <w:t>( 1</w:t>
       </w:r>
       <w:proofErr w:type="gramEnd"/>
       <w:r>
-        <w:t>1 + ((34 + 0,6) / 100)) )</w:t>
+        <w:t xml:space="preserve"> + ((34 + 0,6) / 100)) )</w:t>
       </w:r>
       <w:r>
         <w:rPr>
@@ -3166,7 +3070,7 @@
     </w:p>
     <w:p>
       <w:pPr>
-        <w:pStyle w:val="normal"/>
+        <w:pStyle w:val="10"/>
         <w:rPr>
           <w:b/>
         </w:rPr>
@@ -3182,7 +3086,7 @@
     </w:p>
     <w:p>
       <w:pPr>
-        <w:pStyle w:val="normal"/>
+        <w:pStyle w:val="10"/>
       </w:pPr>
       <m:oMath>
         <m:sSub>
@@ -3212,15 +3116,12 @@
         </m:sSub>
       </m:oMath>
       <w:r>
-        <w:t xml:space="preserve"> – считается как сумма произведений расчётной прибыли (руб.) с клиента на вероятность получения данной приб</w:t>
-      </w:r>
-      <w:r>
-        <w:t>ыли (%). В обоих случаях данное значение будут одинаковыми, потому что расчётная прибыль с клиента, равно как и вероятность получения прибыли, от внедрения ПО не меняется.</w:t>
-      </w:r>
-    </w:p>
-    <w:p>
-      <w:pPr>
-        <w:pStyle w:val="normal"/>
+        <w:t xml:space="preserve"> – считается как сумма произведений расчётной прибыли (руб.) с клиента на вероятность получения данной прибыли (%). В обоих случаях данное значение будут одинаковыми, потому что расчётная прибыль с клиента, равно как и вероятность получения прибыли, от внедрения ПО не меняется.</w:t>
+      </w:r>
+    </w:p>
+    <w:p>
+      <w:pPr>
+        <w:pStyle w:val="10"/>
       </w:pPr>
       <m:oMath>
         <m:sSub>
@@ -3261,12 +3162,12 @@
     </w:p>
     <w:p>
       <w:pPr>
-        <w:pStyle w:val="normal"/>
-      </w:pPr>
-    </w:p>
-    <w:p>
-      <w:pPr>
-        <w:pStyle w:val="normal"/>
+        <w:pStyle w:val="10"/>
+      </w:pPr>
+    </w:p>
+    <w:p>
+      <w:pPr>
+        <w:pStyle w:val="10"/>
       </w:pPr>
       <w:r>
         <w:t xml:space="preserve">1) Прибыль </w:t>
@@ -3283,7 +3184,7 @@
     </w:p>
     <w:p>
       <w:pPr>
-        <w:pStyle w:val="normal"/>
+        <w:pStyle w:val="10"/>
       </w:pPr>
       <w:r>
         <w:t xml:space="preserve">Д = 365 – 112 (праздничные дни) = </w:t>
@@ -3297,7 +3198,7 @@
     </w:p>
     <w:p>
       <w:pPr>
-        <w:pStyle w:val="normal"/>
+        <w:pStyle w:val="10"/>
       </w:pPr>
       <m:oMath>
         <m:sSub>
@@ -3410,7 +3311,7 @@
     </w:p>
     <w:p>
       <w:pPr>
-        <w:pStyle w:val="normal"/>
+        <w:pStyle w:val="10"/>
         <w:rPr>
           <w:b/>
         </w:rPr>
@@ -3427,7 +3328,6 @@
     </w:p>
     <w:p>
       <w:pPr>
-        <w:pStyle w:val="normal"/>
         <w:rPr>
           <w:b/>
         </w:rPr>
@@ -3437,14 +3337,16 @@
           <m:sSubPr>
             <m:ctrlPr>
               <w:rPr>
-                <w:rFonts w:ascii="Cambria Math" w:eastAsia="Cambria Math" w:hAnsi="Cambria Math" w:cs="Cambria Math"/>
+                <w:rFonts w:ascii="Cambria Math" w:hAnsi="Cambria Math"/>
+                <w:i/>
               </w:rPr>
             </m:ctrlPr>
           </m:sSubPr>
           <m:e>
             <m:r>
               <w:rPr>
-                <w:rFonts w:ascii="Cambria Math" w:eastAsia="Cambria Math" w:hAnsi="Cambria Math" w:cs="Cambria Math"/>
+                <w:rFonts w:ascii="Cambria Math" w:hAnsi="Cambria Math"/>
+                <w:lang w:val="en-US"/>
               </w:rPr>
               <m:t>N</m:t>
             </m:r>
@@ -3452,7 +3354,7 @@
           <m:sub>
             <m:r>
               <w:rPr>
-                <w:rFonts w:ascii="Cambria Math" w:eastAsia="Cambria Math" w:hAnsi="Cambria Math" w:cs="Cambria Math"/>
+                <w:rFonts w:ascii="Cambria Math" w:hAnsi="Cambria Math"/>
               </w:rPr>
               <m:t>обсл1</m:t>
             </m:r>
@@ -3460,18 +3362,66 @@
         </m:sSub>
       </m:oMath>
       <w:r>
-        <w:t xml:space="preserve"> = (8 * 10 + 4 * 6 + 12 * 1) / 24 = </w:t>
-      </w:r>
-      <w:r>
-        <w:rPr>
-          <w:b/>
-        </w:rPr>
-        <w:t>4.8 ~ 5 (чел/час)</w:t>
-      </w:r>
-    </w:p>
-    <w:p>
-      <w:pPr>
-        <w:pStyle w:val="normal"/>
+        <w:t xml:space="preserve"> = (8</w:t>
+      </w:r>
+      <w:r>
+        <w:t xml:space="preserve"> </w:t>
+      </w:r>
+      <w:r>
+        <w:t>*</w:t>
+      </w:r>
+      <w:r>
+        <w:t xml:space="preserve"> 10</w:t>
+      </w:r>
+      <w:r>
+        <w:t xml:space="preserve"> + 4</w:t>
+      </w:r>
+      <w:r>
+        <w:t xml:space="preserve"> </w:t>
+      </w:r>
+      <w:r>
+        <w:t>*</w:t>
+      </w:r>
+      <w:r>
+        <w:t xml:space="preserve"> </w:t>
+      </w:r>
+      <w:r>
+        <w:t>6 + 12</w:t>
+      </w:r>
+      <w:r>
+        <w:t xml:space="preserve"> </w:t>
+      </w:r>
+      <w:r>
+        <w:t>*</w:t>
+      </w:r>
+      <w:r>
+        <w:t xml:space="preserve"> 1</w:t>
+      </w:r>
+      <w:r>
+        <w:t xml:space="preserve">) / 24 = </w:t>
+      </w:r>
+      <w:r>
+        <w:rPr>
+          <w:b/>
+          <w:highlight w:val="yellow"/>
+        </w:rPr>
+        <w:t>4.8 ~ 5</w:t>
+      </w:r>
+      <w:r>
+        <w:rPr>
+          <w:b/>
+        </w:rPr>
+        <w:t xml:space="preserve"> </w:t>
+      </w:r>
+      <w:r>
+        <w:rPr>
+          <w:b/>
+        </w:rPr>
+        <w:t>4.83 (чел/час)</w:t>
+      </w:r>
+    </w:p>
+    <w:p>
+      <w:pPr>
         <w:rPr>
           <w:b/>
         </w:rPr>
@@ -3484,14 +3434,15 @@
           <m:sSubPr>
             <m:ctrlPr>
               <w:rPr>
-                <w:rFonts w:ascii="Cambria Math" w:eastAsia="Cambria Math" w:hAnsi="Cambria Math" w:cs="Cambria Math"/>
+                <w:rFonts w:ascii="Cambria Math" w:hAnsi="Cambria Math"/>
+                <w:i/>
               </w:rPr>
             </m:ctrlPr>
           </m:sSubPr>
           <m:e>
             <m:r>
               <w:rPr>
-                <w:rFonts w:ascii="Cambria Math" w:eastAsia="Cambria Math" w:hAnsi="Cambria Math" w:cs="Cambria Math"/>
+                <w:rFonts w:ascii="Cambria Math" w:hAnsi="Cambria Math"/>
               </w:rPr>
               <m:t>П</m:t>
             </m:r>
@@ -3499,7 +3450,7 @@
           <m:sub>
             <m:r>
               <w:rPr>
-                <w:rFonts w:ascii="Cambria Math" w:eastAsia="Cambria Math" w:hAnsi="Cambria Math" w:cs="Cambria Math"/>
+                <w:rFonts w:ascii="Cambria Math" w:hAnsi="Cambria Math"/>
               </w:rPr>
               <m:t>1</m:t>
             </m:r>
@@ -3514,14 +3465,16 @@
           <m:sSubPr>
             <m:ctrlPr>
               <w:rPr>
-                <w:rFonts w:ascii="Cambria Math" w:eastAsia="Cambria Math" w:hAnsi="Cambria Math" w:cs="Cambria Math"/>
+                <w:rFonts w:ascii="Cambria Math" w:hAnsi="Cambria Math"/>
+                <w:i/>
               </w:rPr>
             </m:ctrlPr>
           </m:sSubPr>
           <m:e>
             <m:r>
               <w:rPr>
-                <w:rFonts w:ascii="Cambria Math" w:eastAsia="Cambria Math" w:hAnsi="Cambria Math" w:cs="Cambria Math"/>
+                <w:rFonts w:ascii="Cambria Math" w:hAnsi="Cambria Math"/>
+                <w:lang w:val="en-US"/>
               </w:rPr>
               <m:t>N</m:t>
             </m:r>
@@ -3529,7 +3482,7 @@
           <m:sub>
             <m:r>
               <w:rPr>
-                <w:rFonts w:ascii="Cambria Math" w:eastAsia="Cambria Math" w:hAnsi="Cambria Math" w:cs="Cambria Math"/>
+                <w:rFonts w:ascii="Cambria Math" w:hAnsi="Cambria Math"/>
               </w:rPr>
               <m:t>обсл1</m:t>
             </m:r>
@@ -3544,14 +3497,15 @@
           <m:sSubPr>
             <m:ctrlPr>
               <w:rPr>
-                <w:rFonts w:ascii="Cambria Math" w:eastAsia="Cambria Math" w:hAnsi="Cambria Math" w:cs="Cambria Math"/>
+                <w:rFonts w:ascii="Cambria Math" w:hAnsi="Cambria Math"/>
+                <w:i/>
               </w:rPr>
             </m:ctrlPr>
           </m:sSubPr>
           <m:e>
             <m:r>
               <w:rPr>
-                <w:rFonts w:ascii="Cambria Math" w:eastAsia="Cambria Math" w:hAnsi="Cambria Math" w:cs="Cambria Math"/>
+                <w:rFonts w:ascii="Cambria Math" w:hAnsi="Cambria Math"/>
               </w:rPr>
               <m:t>П</m:t>
             </m:r>
@@ -3559,7 +3513,7 @@
           <m:sub>
             <m:r>
               <w:rPr>
-                <w:rFonts w:ascii="Cambria Math" w:eastAsia="Cambria Math" w:hAnsi="Cambria Math" w:cs="Cambria Math"/>
+                <w:rFonts w:ascii="Cambria Math" w:hAnsi="Cambria Math"/>
               </w:rPr>
               <m:t>ед</m:t>
             </m:r>
@@ -3567,18 +3521,27 @@
         </m:sSub>
       </m:oMath>
       <w:r>
-        <w:t xml:space="preserve"> = 365 * 24 * 5 * 0.75 </w:t>
-      </w:r>
-      <w:r>
-        <w:rPr>
-          <w:highlight w:val="red"/>
-        </w:rPr>
-        <w:t xml:space="preserve">= </w:t>
-      </w:r>
-      <w:r>
-        <w:rPr>
-          <w:b/>
-          <w:highlight w:val="red"/>
+        <w:t xml:space="preserve"> = 365 * 24 </w:t>
+      </w:r>
+      <w:r>
+        <w:rPr>
+          <w:highlight w:val="yellow"/>
+        </w:rPr>
+        <w:t>* 4.83</w:t>
+      </w:r>
+      <w:r>
+        <w:t xml:space="preserve"> * </w:t>
+      </w:r>
+      <w:r>
+        <w:t>0.75</w:t>
+      </w:r>
+      <w:r>
+        <w:t xml:space="preserve"> = </w:t>
+      </w:r>
+      <w:r>
+        <w:rPr>
+          <w:b/>
+          <w:highlight w:val="yellow"/>
         </w:rPr>
         <w:t>32 850</w:t>
       </w:r>
@@ -3586,29 +3549,61 @@
         <w:rPr>
           <w:b/>
         </w:rPr>
-        <w:t xml:space="preserve"> руб</w:t>
-      </w:r>
-    </w:p>
-    <w:p>
-      <w:pPr>
-        <w:pStyle w:val="normal"/>
-      </w:pPr>
-      <w:r>
-        <w:t xml:space="preserve">3) </w:t>
-      </w:r>
-      <w:r>
-        <w:rPr>
-          <w:b/>
+        <w:t xml:space="preserve"> </w:t>
+      </w:r>
+      <w:r>
+        <w:rPr>
+          <w:b/>
+        </w:rPr>
+        <w:t xml:space="preserve">31 733,1 </w:t>
+      </w:r>
+      <w:proofErr w:type="spellStart"/>
+      <w:r>
+        <w:rPr>
+          <w:b/>
+        </w:rPr>
+        <w:t>руб</w:t>
+      </w:r>
+      <w:proofErr w:type="spellEnd"/>
+    </w:p>
+    <w:p>
+      <w:r>
+        <w:t>3)</w:t>
+      </w:r>
+      <w:r>
+        <w:t xml:space="preserve"> </w:t>
+      </w:r>
+      <w:r>
+        <w:rPr>
+          <w:b/>
+          <w:spacing w:val="-1"/>
         </w:rPr>
         <w:t>Годовое увеличение прибыли</w:t>
       </w:r>
       <w:r>
-        <w:t xml:space="preserve"> за счет сокращения простоя сервиса                                       </w:t>
-      </w:r>
-    </w:p>
-    <w:p>
-      <w:pPr>
-        <w:pStyle w:val="normal"/>
+        <w:rPr>
+          <w:spacing w:val="-1"/>
+        </w:rPr>
+        <w:t xml:space="preserve"> за счет сокращения просто</w:t>
+      </w:r>
+      <w:r>
+        <w:rPr>
+          <w:spacing w:val="-1"/>
+        </w:rPr>
+        <w:t>я</w:t>
+      </w:r>
+      <w:r>
+        <w:rPr>
+          <w:spacing w:val="-1"/>
+        </w:rPr>
+        <w:t xml:space="preserve"> сервиса</w:t>
+      </w:r>
+      <w:r>
+        <w:t xml:space="preserve">                                       </w:t>
+      </w:r>
+    </w:p>
+    <w:p>
+      <w:pPr>
         <w:rPr>
           <w:b/>
         </w:rPr>
@@ -3616,15 +3611,9 @@
       <m:oMath>
         <m:r>
           <w:rPr>
-            <w:rFonts w:ascii="Cambria Math" w:eastAsia="Cambria Math" w:hAnsi="Cambria Math" w:cs="Cambria Math"/>
+            <w:rFonts w:ascii="Cambria Math" w:hAnsi="Cambria Math"/>
           </w:rPr>
-          <m:t>∆</m:t>
-        </m:r>
-        <m:r>
-          <w:rPr>
-            <w:rFonts w:ascii="Cambria Math" w:eastAsia="Cambria Math" w:hAnsi="Cambria Math" w:cs="Cambria Math"/>
-          </w:rPr>
-          <m:t>П</m:t>
+          <m:t>∆П</m:t>
         </m:r>
       </m:oMath>
       <w:r>
@@ -3635,14 +3624,15 @@
           <m:sSubPr>
             <m:ctrlPr>
               <w:rPr>
-                <w:rFonts w:ascii="Cambria Math" w:eastAsia="Cambria Math" w:hAnsi="Cambria Math" w:cs="Cambria Math"/>
+                <w:rFonts w:ascii="Cambria Math" w:hAnsi="Cambria Math"/>
+                <w:i/>
               </w:rPr>
             </m:ctrlPr>
           </m:sSubPr>
           <m:e>
             <m:r>
               <w:rPr>
-                <w:rFonts w:ascii="Cambria Math" w:eastAsia="Cambria Math" w:hAnsi="Cambria Math" w:cs="Cambria Math"/>
+                <w:rFonts w:ascii="Cambria Math" w:hAnsi="Cambria Math"/>
               </w:rPr>
               <m:t>П</m:t>
             </m:r>
@@ -3650,7 +3640,7 @@
           <m:sub>
             <m:r>
               <w:rPr>
-                <w:rFonts w:ascii="Cambria Math" w:eastAsia="Cambria Math" w:hAnsi="Cambria Math" w:cs="Cambria Math"/>
+                <w:rFonts w:ascii="Cambria Math" w:hAnsi="Cambria Math"/>
               </w:rPr>
               <m:t>1</m:t>
             </m:r>
@@ -3658,28 +3648,23 @@
         </m:sSub>
         <m:r>
           <w:rPr>
-            <w:rFonts w:ascii="Cambria Math" w:eastAsia="Cambria Math" w:hAnsi="Cambria Math" w:cs="Cambria Math"/>
+            <w:rFonts w:ascii="Cambria Math" w:hAnsi="Cambria Math"/>
           </w:rPr>
-          <m:t>-</m:t>
-        </m:r>
-        <m:r>
-          <w:rPr>
-            <w:rFonts w:ascii="Cambria Math" w:eastAsia="Cambria Math" w:hAnsi="Cambria Math" w:cs="Cambria Math"/>
-          </w:rPr>
-          <m:t xml:space="preserve"> </m:t>
+          <m:t xml:space="preserve">- </m:t>
         </m:r>
         <m:sSub>
           <m:sSubPr>
             <m:ctrlPr>
               <w:rPr>
-                <w:rFonts w:ascii="Cambria Math" w:eastAsia="Cambria Math" w:hAnsi="Cambria Math" w:cs="Cambria Math"/>
+                <w:rFonts w:ascii="Cambria Math" w:hAnsi="Cambria Math"/>
+                <w:i/>
               </w:rPr>
             </m:ctrlPr>
           </m:sSubPr>
           <m:e>
             <m:r>
               <w:rPr>
-                <w:rFonts w:ascii="Cambria Math" w:eastAsia="Cambria Math" w:hAnsi="Cambria Math" w:cs="Cambria Math"/>
+                <w:rFonts w:ascii="Cambria Math" w:hAnsi="Cambria Math"/>
               </w:rPr>
               <m:t>П</m:t>
             </m:r>
@@ -3687,7 +3672,7 @@
           <m:sub>
             <m:r>
               <w:rPr>
-                <w:rFonts w:ascii="Cambria Math" w:eastAsia="Cambria Math" w:hAnsi="Cambria Math" w:cs="Cambria Math"/>
+                <w:rFonts w:ascii="Cambria Math" w:hAnsi="Cambria Math"/>
               </w:rPr>
               <m:t>0</m:t>
             </m:r>
@@ -3695,11 +3680,14 @@
         </m:sSub>
       </m:oMath>
       <w:r>
-        <w:t xml:space="preserve"> = </w:t>
-      </w:r>
-      <w:r>
-        <w:rPr>
-          <w:highlight w:val="red"/>
+        <w:t xml:space="preserve"> </w:t>
+      </w:r>
+      <w:r>
+        <w:t xml:space="preserve">= </w:t>
+      </w:r>
+      <w:r>
+        <w:rPr>
+          <w:highlight w:val="yellow"/>
         </w:rPr>
         <w:t>32 850</w:t>
       </w:r>
@@ -3710,7 +3698,7 @@
         <w:t xml:space="preserve"> </w:t>
       </w:r>
       <w:r>
-        <w:t xml:space="preserve">– 15 180 = </w:t>
+        <w:t>31 733,1</w:t>
       </w:r>
       <w:r>
         <w:rPr>
@@ -3719,18 +3707,64 @@
         <w:t xml:space="preserve"> </w:t>
       </w:r>
       <w:r>
-        <w:rPr>
-          <w:b/>
-          <w:highlight w:val="red"/>
-        </w:rPr>
-        <w:t>17 670</w:t>
-      </w:r>
-      <w:r>
-        <w:rPr>
-          <w:b/>
-        </w:rPr>
-        <w:t xml:space="preserve"> руб</w:t>
-      </w:r>
+        <w:t xml:space="preserve">– </w:t>
+      </w:r>
+      <w:r>
+        <w:t>15</w:t>
+      </w:r>
+      <w:r>
+        <w:t> </w:t>
+      </w:r>
+      <w:r>
+        <w:t>180</w:t>
+      </w:r>
+      <w:r>
+        <w:t xml:space="preserve"> </w:t>
+      </w:r>
+      <w:r>
+        <w:t xml:space="preserve">= </w:t>
+      </w:r>
+      <w:r>
+        <w:rPr>
+          <w:b/>
+        </w:rPr>
+        <w:t xml:space="preserve"> </w:t>
+      </w:r>
+      <w:r>
+        <w:rPr>
+          <w:b/>
+        </w:rPr>
+        <w:t>16</w:t>
+      </w:r>
+      <w:r>
+        <w:rPr>
+          <w:b/>
+          <w:lang w:val="en-US"/>
+        </w:rPr>
+        <w:t> </w:t>
+      </w:r>
+      <w:r>
+        <w:rPr>
+          <w:b/>
+        </w:rPr>
+        <w:t>553,1</w:t>
+      </w:r>
+      <w:r>
+        <w:rPr>
+          <w:b/>
+        </w:rPr>
+        <w:t xml:space="preserve"> </w:t>
+      </w:r>
+      <w:proofErr w:type="spellStart"/>
+      <w:r>
+        <w:rPr>
+          <w:b/>
+        </w:rPr>
+        <w:t>руб</w:t>
+      </w:r>
+      <w:bookmarkStart w:id="0" w:name="_GoBack"/>
+      <w:bookmarkEnd w:id="0"/>
+      <w:proofErr w:type="spellEnd"/>
     </w:p>
     <w:p>
       <w:pPr>
@@ -3742,7 +3776,7 @@
     </w:p>
     <w:p>
       <w:pPr>
-        <w:pStyle w:val="normal"/>
+        <w:pStyle w:val="10"/>
         <w:rPr>
           <w:b/>
         </w:rPr>
@@ -3752,14 +3786,15 @@
           <m:sSubPr>
             <m:ctrlPr>
               <w:rPr>
-                <w:rFonts w:ascii="Cambria Math" w:eastAsia="Cambria Math" w:hAnsi="Cambria Math" w:cs="Cambria Math"/>
+                <w:rFonts w:ascii="Cambria Math" w:hAnsi="Cambria Math"/>
+                <w:i/>
               </w:rPr>
             </m:ctrlPr>
           </m:sSubPr>
           <m:e>
             <m:r>
               <w:rPr>
-                <w:rFonts w:ascii="Cambria Math" w:eastAsia="Cambria Math" w:hAnsi="Cambria Math" w:cs="Cambria Math"/>
+                <w:rFonts w:ascii="Cambria Math" w:hAnsi="Cambria Math"/>
               </w:rPr>
               <m:t>Э</m:t>
             </m:r>
@@ -3767,7 +3802,7 @@
           <m:sub>
             <m:r>
               <w:rPr>
-                <w:rFonts w:ascii="Cambria Math" w:eastAsia="Cambria Math" w:hAnsi="Cambria Math" w:cs="Cambria Math"/>
+                <w:rFonts w:ascii="Cambria Math" w:hAnsi="Cambria Math"/>
               </w:rPr>
               <m:t>г</m:t>
             </m:r>
@@ -3775,20 +3810,17 @@
         </m:sSub>
       </m:oMath>
       <w:r>
-        <w:t xml:space="preserve">  = </w:t>
+        <w:t xml:space="preserve"> </w:t>
+      </w:r>
+      <w:r>
+        <w:t xml:space="preserve"> = </w:t>
       </w:r>
       <m:oMath>
         <m:r>
           <w:rPr>
-            <w:rFonts w:ascii="Cambria Math" w:eastAsia="Cambria Math" w:hAnsi="Cambria Math" w:cs="Cambria Math"/>
+            <w:rFonts w:ascii="Cambria Math" w:hAnsi="Cambria Math"/>
           </w:rPr>
-          <m:t>∆</m:t>
-        </m:r>
-        <m:r>
-          <w:rPr>
-            <w:rFonts w:ascii="Cambria Math" w:eastAsia="Cambria Math" w:hAnsi="Cambria Math" w:cs="Cambria Math"/>
-          </w:rPr>
-          <m:t>ЗП</m:t>
+          <m:t>∆ЗП</m:t>
         </m:r>
       </m:oMath>
       <w:r>
@@ -3797,56 +3829,89 @@
       <m:oMath>
         <m:r>
           <w:rPr>
-            <w:rFonts w:ascii="Cambria Math" w:eastAsia="Cambria Math" w:hAnsi="Cambria Math" w:cs="Cambria Math"/>
+            <w:rFonts w:ascii="Cambria Math" w:hAnsi="Cambria Math"/>
           </w:rPr>
-          <m:t>∆</m:t>
-        </m:r>
-        <m:r>
-          <w:rPr>
-            <w:rFonts w:ascii="Cambria Math" w:eastAsia="Cambria Math" w:hAnsi="Cambria Math" w:cs="Cambria Math"/>
-          </w:rPr>
-          <m:t>П</m:t>
+          <m:t>∆П</m:t>
         </m:r>
       </m:oMath>
       <w:r>
-        <w:t xml:space="preserve"> = 1014.93</w:t>
-      </w:r>
-      <w:r>
-        <w:rPr>
-          <w:b/>
-        </w:rPr>
+        <w:t xml:space="preserve"> = </w:t>
+      </w:r>
+      <w:r>
+        <w:t>1014.93</w:t>
+      </w:r>
+      <w:r>
+        <w:rPr>
+          <w:b/>
+        </w:rPr>
+        <w:t xml:space="preserve">  </w:t>
+      </w:r>
+      <w:r>
+        <w:t xml:space="preserve">+ </w:t>
+      </w:r>
+      <w:r>
+        <w:rPr>
+          <w:highlight w:val="yellow"/>
+        </w:rPr>
+        <w:t>17 670</w:t>
+      </w:r>
+      <w:r>
         <w:t xml:space="preserve"> </w:t>
       </w:r>
       <w:r>
-        <w:t xml:space="preserve">+ </w:t>
-      </w:r>
-      <w:r>
-        <w:rPr>
-          <w:highlight w:val="red"/>
-        </w:rPr>
-        <w:t xml:space="preserve">17 670 = </w:t>
-      </w:r>
-      <w:r>
-        <w:rPr>
-          <w:b/>
-          <w:highlight w:val="red"/>
-        </w:rPr>
-        <w:t>18 684.93</w:t>
-      </w:r>
-      <w:r>
-        <w:rPr>
-          <w:b/>
-        </w:rPr>
-        <w:t xml:space="preserve"> руб.</w:t>
-      </w:r>
-    </w:p>
-    <w:p>
-      <w:pPr>
-        <w:pStyle w:val="normal"/>
-        <w:rPr>
-          <w:b/>
-        </w:rPr>
-      </w:pPr>
+        <w:t>16</w:t>
+      </w:r>
+      <w:r>
+        <w:rPr>
+          <w:lang w:val="en-US"/>
+        </w:rPr>
+        <w:t> </w:t>
+      </w:r>
+      <w:r>
+        <w:t>553,1</w:t>
+      </w:r>
+      <w:r>
+        <w:rPr>
+          <w:b/>
+        </w:rPr>
+        <w:t xml:space="preserve"> </w:t>
+      </w:r>
+      <w:r>
+        <w:t xml:space="preserve">= </w:t>
+      </w:r>
+      <w:r>
+        <w:rPr>
+          <w:b/>
+          <w:highlight w:val="yellow"/>
+        </w:rPr>
+        <w:t>22 446.14</w:t>
+      </w:r>
+      <w:r>
+        <w:rPr>
+          <w:b/>
+        </w:rPr>
+        <w:t xml:space="preserve"> </w:t>
+      </w:r>
+      <w:r>
+        <w:rPr>
+          <w:b/>
+        </w:rPr>
+        <w:t>17 568,03</w:t>
+      </w:r>
+      <w:r>
+        <w:rPr>
+          <w:b/>
+        </w:rPr>
+        <w:t xml:space="preserve"> </w:t>
+      </w:r>
+      <w:proofErr w:type="spellStart"/>
+      <w:r>
+        <w:rPr>
+          <w:b/>
+        </w:rPr>
+        <w:t>руб</w:t>
+      </w:r>
+      <w:proofErr w:type="spellEnd"/>
     </w:p>
     <w:p>
       <w:pPr>
@@ -3859,7 +3924,7 @@
     </w:p>
     <w:p>
       <w:pPr>
-        <w:pStyle w:val="normal"/>
+        <w:pStyle w:val="10"/>
       </w:pPr>
       <w:r>
         <w:rPr>
@@ -3883,25 +3948,19 @@
         <w:rPr>
           <w:color w:val="000000"/>
         </w:rPr>
-        <w:t>. По сравн</w:t>
-      </w:r>
-      <w:r>
-        <w:rPr>
-          <w:color w:val="000000"/>
-        </w:rPr>
-        <w:t xml:space="preserve">ению с теми показателями, которые были до внедрения ПО (прибыль, прямая заработная плата), можно сказать, что ввод произошёл успешно. </w:t>
-      </w:r>
-    </w:p>
-    <w:p>
-      <w:pPr>
-        <w:pStyle w:val="normal"/>
-      </w:pPr>
-      <w:bookmarkStart w:id="0" w:name="_gjdgxs" w:colFirst="0" w:colLast="0"/>
-      <w:bookmarkEnd w:id="0"/>
-    </w:p>
-    <w:p>
-      <w:pPr>
-        <w:pStyle w:val="normal"/>
+        <w:t xml:space="preserve">. По сравнению с теми показателями, которые были до внедрения ПО (прибыль, прямая заработная плата), можно сказать, что ввод произошёл успешно. </w:t>
+      </w:r>
+    </w:p>
+    <w:p>
+      <w:pPr>
+        <w:pStyle w:val="10"/>
+      </w:pPr>
+      <w:bookmarkStart w:id="1" w:name="_gjdgxs" w:colFirst="0" w:colLast="0"/>
+      <w:bookmarkEnd w:id="1"/>
+    </w:p>
+    <w:p>
+      <w:pPr>
+        <w:pStyle w:val="10"/>
       </w:pPr>
       <w:r>
         <w:rPr>
@@ -3927,7 +3986,7 @@
 </file>
 
 <file path=word/styles.xml><?xml version="1.0" encoding="utf-8"?>
-<w:styles xmlns:r="http://schemas.openxmlformats.org/officeDocument/2006/relationships" xmlns:w="http://schemas.openxmlformats.org/wordprocessingml/2006/main">
+<w:styles xmlns:mc="http://schemas.openxmlformats.org/markup-compatibility/2006" xmlns:r="http://schemas.openxmlformats.org/officeDocument/2006/relationships" xmlns:w="http://schemas.openxmlformats.org/wordprocessingml/2006/main" xmlns:w14="http://schemas.microsoft.com/office/word/2010/wordml" xmlns:w15="http://schemas.microsoft.com/office/word/2012/wordml" xmlns:w16se="http://schemas.microsoft.com/office/word/2015/wordml/symex" mc:Ignorable="w14 w15 w16se">
   <w:docDefaults>
     <w:rPrDefault>
       <w:rPr>
@@ -3944,144 +4003,378 @@
       </w:pPr>
     </w:pPrDefault>
   </w:docDefaults>
-  <w:latentStyles w:defLockedState="0" w:defUIPriority="99" w:defSemiHidden="1" w:defUnhideWhenUsed="1" w:defQFormat="0" w:count="267">
-    <w:lsdException w:name="Normal" w:semiHidden="0" w:uiPriority="0" w:unhideWhenUsed="0" w:qFormat="1"/>
-    <w:lsdException w:name="heading 1" w:semiHidden="0" w:uiPriority="9" w:unhideWhenUsed="0" w:qFormat="1"/>
-    <w:lsdException w:name="heading 2" w:uiPriority="9" w:qFormat="1"/>
-    <w:lsdException w:name="heading 3" w:uiPriority="9" w:qFormat="1"/>
-    <w:lsdException w:name="heading 4" w:uiPriority="9" w:qFormat="1"/>
-    <w:lsdException w:name="heading 5" w:uiPriority="9" w:qFormat="1"/>
-    <w:lsdException w:name="heading 6" w:uiPriority="9" w:qFormat="1"/>
-    <w:lsdException w:name="heading 7" w:uiPriority="9" w:qFormat="1"/>
-    <w:lsdException w:name="heading 8" w:uiPriority="9" w:qFormat="1"/>
-    <w:lsdException w:name="heading 9" w:uiPriority="9" w:qFormat="1"/>
-    <w:lsdException w:name="toc 1" w:uiPriority="39"/>
-    <w:lsdException w:name="toc 2" w:uiPriority="39"/>
-    <w:lsdException w:name="toc 3" w:uiPriority="39"/>
-    <w:lsdException w:name="toc 4" w:uiPriority="39"/>
-    <w:lsdException w:name="toc 5" w:uiPriority="39"/>
-    <w:lsdException w:name="toc 6" w:uiPriority="39"/>
-    <w:lsdException w:name="toc 7" w:uiPriority="39"/>
-    <w:lsdException w:name="toc 8" w:uiPriority="39"/>
-    <w:lsdException w:name="toc 9" w:uiPriority="39"/>
-    <w:lsdException w:name="caption" w:uiPriority="35" w:qFormat="1"/>
-    <w:lsdException w:name="Title" w:semiHidden="0" w:uiPriority="10" w:unhideWhenUsed="0" w:qFormat="1"/>
-    <w:lsdException w:name="Default Paragraph Font" w:uiPriority="1"/>
-    <w:lsdException w:name="Subtitle" w:semiHidden="0" w:uiPriority="11" w:unhideWhenUsed="0" w:qFormat="1"/>
-    <w:lsdException w:name="Strong" w:semiHidden="0" w:uiPriority="22" w:unhideWhenUsed="0" w:qFormat="1"/>
-    <w:lsdException w:name="Emphasis" w:semiHidden="0" w:uiPriority="20" w:unhideWhenUsed="0" w:qFormat="1"/>
-    <w:lsdException w:name="Table Grid" w:semiHidden="0" w:uiPriority="59" w:unhideWhenUsed="0"/>
-    <w:lsdException w:name="Placeholder Text" w:unhideWhenUsed="0"/>
-    <w:lsdException w:name="No Spacing" w:semiHidden="0" w:uiPriority="1" w:unhideWhenUsed="0" w:qFormat="1"/>
-    <w:lsdException w:name="Light Shading" w:semiHidden="0" w:uiPriority="60" w:unhideWhenUsed="0"/>
-    <w:lsdException w:name="Light List" w:semiHidden="0" w:uiPriority="61" w:unhideWhenUsed="0"/>
-    <w:lsdException w:name="Light Grid" w:semiHidden="0" w:uiPriority="62" w:unhideWhenUsed="0"/>
-    <w:lsdException w:name="Medium Shading 1" w:semiHidden="0" w:uiPriority="63" w:unhideWhenUsed="0"/>
-    <w:lsdException w:name="Medium Shading 2" w:semiHidden="0" w:uiPriority="64" w:unhideWhenUsed="0"/>
-    <w:lsdException w:name="Medium List 1" w:semiHidden="0" w:uiPriority="65" w:unhideWhenUsed="0"/>
-    <w:lsdException w:name="Medium List 2" w:semiHidden="0" w:uiPriority="66" w:unhideWhenUsed="0"/>
-    <w:lsdException w:name="Medium Grid 1" w:semiHidden="0" w:uiPriority="67" w:unhideWhenUsed="0"/>
-    <w:lsdException w:name="Medium Grid 2" w:semiHidden="0" w:uiPriority="68" w:unhideWhenUsed="0"/>
-    <w:lsdException w:name="Medium Grid 3" w:semiHidden="0" w:uiPriority="69" w:unhideWhenUsed="0"/>
-    <w:lsdException w:name="Dark List" w:semiHidden="0" w:uiPriority="70" w:unhideWhenUsed="0"/>
-    <w:lsdException w:name="Colorful Shading" w:semiHidden="0" w:uiPriority="71" w:unhideWhenUsed="0"/>
-    <w:lsdException w:name="Colorful List" w:semiHidden="0" w:uiPriority="72" w:unhideWhenUsed="0"/>
-    <w:lsdException w:name="Colorful Grid" w:semiHidden="0" w:uiPriority="73" w:unhideWhenUsed="0"/>
-    <w:lsdException w:name="Light Shading Accent 1" w:semiHidden="0" w:uiPriority="60" w:unhideWhenUsed="0"/>
-    <w:lsdException w:name="Light List Accent 1" w:semiHidden="0" w:uiPriority="61" w:unhideWhenUsed="0"/>
-    <w:lsdException w:name="Light Grid Accent 1" w:semiHidden="0" w:uiPriority="62" w:unhideWhenUsed="0"/>
-    <w:lsdException w:name="Medium Shading 1 Accent 1" w:semiHidden="0" w:uiPriority="63" w:unhideWhenUsed="0"/>
-    <w:lsdException w:name="Medium Shading 2 Accent 1" w:semiHidden="0" w:uiPriority="64" w:unhideWhenUsed="0"/>
-    <w:lsdException w:name="Medium List 1 Accent 1" w:semiHidden="0" w:uiPriority="65" w:unhideWhenUsed="0"/>
-    <w:lsdException w:name="Revision" w:unhideWhenUsed="0"/>
-    <w:lsdException w:name="List Paragraph" w:semiHidden="0" w:uiPriority="34" w:unhideWhenUsed="0" w:qFormat="1"/>
-    <w:lsdException w:name="Quote" w:semiHidden="0" w:uiPriority="29" w:unhideWhenUsed="0" w:qFormat="1"/>
-    <w:lsdException w:name="Intense Quote" w:semiHidden="0" w:uiPriority="30" w:unhideWhenUsed="0" w:qFormat="1"/>
-    <w:lsdException w:name="Medium List 2 Accent 1" w:semiHidden="0" w:uiPriority="66" w:unhideWhenUsed="0"/>
-    <w:lsdException w:name="Medium Grid 1 Accent 1" w:semiHidden="0" w:uiPriority="67" w:unhideWhenUsed="0"/>
-    <w:lsdException w:name="Medium Grid 2 Accent 1" w:semiHidden="0" w:uiPriority="68" w:unhideWhenUsed="0"/>
-    <w:lsdException w:name="Medium Grid 3 Accent 1" w:semiHidden="0" w:uiPriority="69" w:unhideWhenUsed="0"/>
-    <w:lsdException w:name="Dark List Accent 1" w:semiHidden="0" w:uiPriority="70" w:unhideWhenUsed="0"/>
-    <w:lsdException w:name="Colorful Shading Accent 1" w:semiHidden="0" w:uiPriority="71" w:unhideWhenUsed="0"/>
-    <w:lsdException w:name="Colorful List Accent 1" w:semiHidden="0" w:uiPriority="72" w:unhideWhenUsed="0"/>
-    <w:lsdException w:name="Colorful Grid Accent 1" w:semiHidden="0" w:uiPriority="73" w:unhideWhenUsed="0"/>
-    <w:lsdException w:name="Light Shading Accent 2" w:semiHidden="0" w:uiPriority="60" w:unhideWhenUsed="0"/>
-    <w:lsdException w:name="Light List Accent 2" w:semiHidden="0" w:uiPriority="61" w:unhideWhenUsed="0"/>
-    <w:lsdException w:name="Light Grid Accent 2" w:semiHidden="0" w:uiPriority="62" w:unhideWhenUsed="0"/>
-    <w:lsdException w:name="Medium Shading 1 Accent 2" w:semiHidden="0" w:uiPriority="63" w:unhideWhenUsed="0"/>
-    <w:lsdException w:name="Medium Shading 2 Accent 2" w:semiHidden="0" w:uiPriority="64" w:unhideWhenUsed="0"/>
-    <w:lsdException w:name="Medium List 1 Accent 2" w:semiHidden="0" w:uiPriority="65" w:unhideWhenUsed="0"/>
-    <w:lsdException w:name="Medium List 2 Accent 2" w:semiHidden="0" w:uiPriority="66" w:unhideWhenUsed="0"/>
-    <w:lsdException w:name="Medium Grid 1 Accent 2" w:semiHidden="0" w:uiPriority="67" w:unhideWhenUsed="0"/>
-    <w:lsdException w:name="Medium Grid 2 Accent 2" w:semiHidden="0" w:uiPriority="68" w:unhideWhenUsed="0"/>
-    <w:lsdException w:name="Medium Grid 3 Accent 2" w:semiHidden="0" w:uiPriority="69" w:unhideWhenUsed="0"/>
-    <w:lsdException w:name="Dark List Accent 2" w:semiHidden="0" w:uiPriority="70" w:unhideWhenUsed="0"/>
-    <w:lsdException w:name="Colorful Shading Accent 2" w:semiHidden="0" w:uiPriority="71" w:unhideWhenUsed="0"/>
-    <w:lsdException w:name="Colorful List Accent 2" w:semiHidden="0" w:uiPriority="72" w:unhideWhenUsed="0"/>
-    <w:lsdException w:name="Colorful Grid Accent 2" w:semiHidden="0" w:uiPriority="73" w:unhideWhenUsed="0"/>
-    <w:lsdException w:name="Light Shading Accent 3" w:semiHidden="0" w:uiPriority="60" w:unhideWhenUsed="0"/>
-    <w:lsdException w:name="Light List Accent 3" w:semiHidden="0" w:uiPriority="61" w:unhideWhenUsed="0"/>
-    <w:lsdException w:name="Light Grid Accent 3" w:semiHidden="0" w:uiPriority="62" w:unhideWhenUsed="0"/>
-    <w:lsdException w:name="Medium Shading 1 Accent 3" w:semiHidden="0" w:uiPriority="63" w:unhideWhenUsed="0"/>
-    <w:lsdException w:name="Medium Shading 2 Accent 3" w:semiHidden="0" w:uiPriority="64" w:unhideWhenUsed="0"/>
-    <w:lsdException w:name="Medium List 1 Accent 3" w:semiHidden="0" w:uiPriority="65" w:unhideWhenUsed="0"/>
-    <w:lsdException w:name="Medium List 2 Accent 3" w:semiHidden="0" w:uiPriority="66" w:unhideWhenUsed="0"/>
-    <w:lsdException w:name="Medium Grid 1 Accent 3" w:semiHidden="0" w:uiPriority="67" w:unhideWhenUsed="0"/>
-    <w:lsdException w:name="Medium Grid 2 Accent 3" w:semiHidden="0" w:uiPriority="68" w:unhideWhenUsed="0"/>
-    <w:lsdException w:name="Medium Grid 3 Accent 3" w:semiHidden="0" w:uiPriority="69" w:unhideWhenUsed="0"/>
-    <w:lsdException w:name="Dark List Accent 3" w:semiHidden="0" w:uiPriority="70" w:unhideWhenUsed="0"/>
-    <w:lsdException w:name="Colorful Shading Accent 3" w:semiHidden="0" w:uiPriority="71" w:unhideWhenUsed="0"/>
-    <w:lsdException w:name="Colorful List Accent 3" w:semiHidden="0" w:uiPriority="72" w:unhideWhenUsed="0"/>
-    <w:lsdException w:name="Colorful Grid Accent 3" w:semiHidden="0" w:uiPriority="73" w:unhideWhenUsed="0"/>
-    <w:lsdException w:name="Light Shading Accent 4" w:semiHidden="0" w:uiPriority="60" w:unhideWhenUsed="0"/>
-    <w:lsdException w:name="Light List Accent 4" w:semiHidden="0" w:uiPriority="61" w:unhideWhenUsed="0"/>
-    <w:lsdException w:name="Light Grid Accent 4" w:semiHidden="0" w:uiPriority="62" w:unhideWhenUsed="0"/>
-    <w:lsdException w:name="Medium Shading 1 Accent 4" w:semiHidden="0" w:uiPriority="63" w:unhideWhenUsed="0"/>
-    <w:lsdException w:name="Medium Shading 2 Accent 4" w:semiHidden="0" w:uiPriority="64" w:unhideWhenUsed="0"/>
-    <w:lsdException w:name="Medium List 1 Accent 4" w:semiHidden="0" w:uiPriority="65" w:unhideWhenUsed="0"/>
-    <w:lsdException w:name="Medium List 2 Accent 4" w:semiHidden="0" w:uiPriority="66" w:unhideWhenUsed="0"/>
-    <w:lsdException w:name="Medium Grid 1 Accent 4" w:semiHidden="0" w:uiPriority="67" w:unhideWhenUsed="0"/>
-    <w:lsdException w:name="Medium Grid 2 Accent 4" w:semiHidden="0" w:uiPriority="68" w:unhideWhenUsed="0"/>
-    <w:lsdException w:name="Medium Grid 3 Accent 4" w:semiHidden="0" w:uiPriority="69" w:unhideWhenUsed="0"/>
-    <w:lsdException w:name="Dark List Accent 4" w:semiHidden="0" w:uiPriority="70" w:unhideWhenUsed="0"/>
-    <w:lsdException w:name="Colorful Shading Accent 4" w:semiHidden="0" w:uiPriority="71" w:unhideWhenUsed="0"/>
-    <w:lsdException w:name="Colorful List Accent 4" w:semiHidden="0" w:uiPriority="72" w:unhideWhenUsed="0"/>
-    <w:lsdException w:name="Colorful Grid Accent 4" w:semiHidden="0" w:uiPriority="73" w:unhideWhenUsed="0"/>
-    <w:lsdException w:name="Light Shading Accent 5" w:semiHidden="0" w:uiPriority="60" w:unhideWhenUsed="0"/>
-    <w:lsdException w:name="Light List Accent 5" w:semiHidden="0" w:uiPriority="61" w:unhideWhenUsed="0"/>
-    <w:lsdException w:name="Light Grid Accent 5" w:semiHidden="0" w:uiPriority="62" w:unhideWhenUsed="0"/>
-    <w:lsdException w:name="Medium Shading 1 Accent 5" w:semiHidden="0" w:uiPriority="63" w:unhideWhenUsed="0"/>
-    <w:lsdException w:name="Medium Shading 2 Accent 5" w:semiHidden="0" w:uiPriority="64" w:unhideWhenUsed="0"/>
-    <w:lsdException w:name="Medium List 1 Accent 5" w:semiHidden="0" w:uiPriority="65" w:unhideWhenUsed="0"/>
-    <w:lsdException w:name="Medium List 2 Accent 5" w:semiHidden="0" w:uiPriority="66" w:unhideWhenUsed="0"/>
-    <w:lsdException w:name="Medium Grid 1 Accent 5" w:semiHidden="0" w:uiPriority="67" w:unhideWhenUsed="0"/>
-    <w:lsdException w:name="Medium Grid 2 Accent 5" w:semiHidden="0" w:uiPriority="68" w:unhideWhenUsed="0"/>
-    <w:lsdException w:name="Medium Grid 3 Accent 5" w:semiHidden="0" w:uiPriority="69" w:unhideWhenUsed="0"/>
-    <w:lsdException w:name="Dark List Accent 5" w:semiHidden="0" w:uiPriority="70" w:unhideWhenUsed="0"/>
-    <w:lsdException w:name="Colorful Shading Accent 5" w:semiHidden="0" w:uiPriority="71" w:unhideWhenUsed="0"/>
-    <w:lsdException w:name="Colorful List Accent 5" w:semiHidden="0" w:uiPriority="72" w:unhideWhenUsed="0"/>
-    <w:lsdException w:name="Colorful Grid Accent 5" w:semiHidden="0" w:uiPriority="73" w:unhideWhenUsed="0"/>
-    <w:lsdException w:name="Light Shading Accent 6" w:semiHidden="0" w:uiPriority="60" w:unhideWhenUsed="0"/>
-    <w:lsdException w:name="Light List Accent 6" w:semiHidden="0" w:uiPriority="61" w:unhideWhenUsed="0"/>
-    <w:lsdException w:name="Light Grid Accent 6" w:semiHidden="0" w:uiPriority="62" w:unhideWhenUsed="0"/>
-    <w:lsdException w:name="Medium Shading 1 Accent 6" w:semiHidden="0" w:uiPriority="63" w:unhideWhenUsed="0"/>
-    <w:lsdException w:name="Medium Shading 2 Accent 6" w:semiHidden="0" w:uiPriority="64" w:unhideWhenUsed="0"/>
-    <w:lsdException w:name="Medium List 1 Accent 6" w:semiHidden="0" w:uiPriority="65" w:unhideWhenUsed="0"/>
-    <w:lsdException w:name="Medium List 2 Accent 6" w:semiHidden="0" w:uiPriority="66" w:unhideWhenUsed="0"/>
-    <w:lsdException w:name="Medium Grid 1 Accent 6" w:semiHidden="0" w:uiPriority="67" w:unhideWhenUsed="0"/>
-    <w:lsdException w:name="Medium Grid 2 Accent 6" w:semiHidden="0" w:uiPriority="68" w:unhideWhenUsed="0"/>
-    <w:lsdException w:name="Medium Grid 3 Accent 6" w:semiHidden="0" w:uiPriority="69" w:unhideWhenUsed="0"/>
-    <w:lsdException w:name="Dark List Accent 6" w:semiHidden="0" w:uiPriority="70" w:unhideWhenUsed="0"/>
-    <w:lsdException w:name="Colorful Shading Accent 6" w:semiHidden="0" w:uiPriority="71" w:unhideWhenUsed="0"/>
-    <w:lsdException w:name="Colorful List Accent 6" w:semiHidden="0" w:uiPriority="72" w:unhideWhenUsed="0"/>
-    <w:lsdException w:name="Colorful Grid Accent 6" w:semiHidden="0" w:uiPriority="73" w:unhideWhenUsed="0"/>
-    <w:lsdException w:name="Subtle Emphasis" w:semiHidden="0" w:uiPriority="19" w:unhideWhenUsed="0" w:qFormat="1"/>
-    <w:lsdException w:name="Intense Emphasis" w:semiHidden="0" w:uiPriority="21" w:unhideWhenUsed="0" w:qFormat="1"/>
-    <w:lsdException w:name="Subtle Reference" w:semiHidden="0" w:uiPriority="31" w:unhideWhenUsed="0" w:qFormat="1"/>
-    <w:lsdException w:name="Intense Reference" w:semiHidden="0" w:uiPriority="32" w:unhideWhenUsed="0" w:qFormat="1"/>
-    <w:lsdException w:name="Book Title" w:semiHidden="0" w:uiPriority="33" w:unhideWhenUsed="0" w:qFormat="1"/>
-    <w:lsdException w:name="Bibliography" w:uiPriority="37"/>
-    <w:lsdException w:name="TOC Heading" w:uiPriority="39" w:qFormat="1"/>
+  <w:latentStyles w:defLockedState="0" w:defUIPriority="99" w:defSemiHidden="0" w:defUnhideWhenUsed="0" w:defQFormat="0" w:count="371">
+    <w:lsdException w:name="Normal" w:uiPriority="0" w:qFormat="1"/>
+    <w:lsdException w:name="heading 1" w:uiPriority="9" w:qFormat="1"/>
+    <w:lsdException w:name="heading 2" w:semiHidden="1" w:uiPriority="9" w:unhideWhenUsed="1" w:qFormat="1"/>
+    <w:lsdException w:name="heading 3" w:semiHidden="1" w:uiPriority="9" w:unhideWhenUsed="1" w:qFormat="1"/>
+    <w:lsdException w:name="heading 4" w:semiHidden="1" w:uiPriority="9" w:unhideWhenUsed="1" w:qFormat="1"/>
+    <w:lsdException w:name="heading 5" w:semiHidden="1" w:uiPriority="9" w:unhideWhenUsed="1" w:qFormat="1"/>
+    <w:lsdException w:name="heading 6" w:semiHidden="1" w:uiPriority="9" w:unhideWhenUsed="1" w:qFormat="1"/>
+    <w:lsdException w:name="heading 7" w:semiHidden="1" w:uiPriority="9" w:unhideWhenUsed="1" w:qFormat="1"/>
+    <w:lsdException w:name="heading 8" w:semiHidden="1" w:uiPriority="9" w:unhideWhenUsed="1" w:qFormat="1"/>
+    <w:lsdException w:name="heading 9" w:semiHidden="1" w:uiPriority="9" w:unhideWhenUsed="1" w:qFormat="1"/>
+    <w:lsdException w:name="index 1" w:semiHidden="1" w:unhideWhenUsed="1"/>
+    <w:lsdException w:name="index 2" w:semiHidden="1" w:unhideWhenUsed="1"/>
+    <w:lsdException w:name="index 3" w:semiHidden="1" w:unhideWhenUsed="1"/>
+    <w:lsdException w:name="index 4" w:semiHidden="1" w:unhideWhenUsed="1"/>
+    <w:lsdException w:name="index 5" w:semiHidden="1" w:unhideWhenUsed="1"/>
+    <w:lsdException w:name="index 6" w:semiHidden="1" w:unhideWhenUsed="1"/>
+    <w:lsdException w:name="index 7" w:semiHidden="1" w:unhideWhenUsed="1"/>
+    <w:lsdException w:name="index 8" w:semiHidden="1" w:unhideWhenUsed="1"/>
+    <w:lsdException w:name="index 9" w:semiHidden="1" w:unhideWhenUsed="1"/>
+    <w:lsdException w:name="toc 1" w:semiHidden="1" w:uiPriority="39" w:unhideWhenUsed="1"/>
+    <w:lsdException w:name="toc 2" w:semiHidden="1" w:uiPriority="39" w:unhideWhenUsed="1"/>
+    <w:lsdException w:name="toc 3" w:semiHidden="1" w:uiPriority="39" w:unhideWhenUsed="1"/>
+    <w:lsdException w:name="toc 4" w:semiHidden="1" w:uiPriority="39" w:unhideWhenUsed="1"/>
+    <w:lsdException w:name="toc 5" w:semiHidden="1" w:uiPriority="39" w:unhideWhenUsed="1"/>
+    <w:lsdException w:name="toc 6" w:semiHidden="1" w:uiPriority="39" w:unhideWhenUsed="1"/>
+    <w:lsdException w:name="toc 7" w:semiHidden="1" w:uiPriority="39" w:unhideWhenUsed="1"/>
+    <w:lsdException w:name="toc 8" w:semiHidden="1" w:uiPriority="39" w:unhideWhenUsed="1"/>
+    <w:lsdException w:name="toc 9" w:semiHidden="1" w:uiPriority="39" w:unhideWhenUsed="1"/>
+    <w:lsdException w:name="Normal Indent" w:semiHidden="1" w:unhideWhenUsed="1"/>
+    <w:lsdException w:name="footnote text" w:semiHidden="1" w:unhideWhenUsed="1"/>
+    <w:lsdException w:name="annotation text" w:semiHidden="1" w:unhideWhenUsed="1"/>
+    <w:lsdException w:name="header" w:semiHidden="1" w:unhideWhenUsed="1"/>
+    <w:lsdException w:name="footer" w:semiHidden="1" w:unhideWhenUsed="1"/>
+    <w:lsdException w:name="index heading" w:semiHidden="1" w:unhideWhenUsed="1"/>
+    <w:lsdException w:name="caption" w:semiHidden="1" w:uiPriority="35" w:unhideWhenUsed="1" w:qFormat="1"/>
+    <w:lsdException w:name="table of figures" w:semiHidden="1" w:unhideWhenUsed="1"/>
+    <w:lsdException w:name="envelope address" w:semiHidden="1" w:unhideWhenUsed="1"/>
+    <w:lsdException w:name="envelope return" w:semiHidden="1" w:unhideWhenUsed="1"/>
+    <w:lsdException w:name="footnote reference" w:semiHidden="1" w:unhideWhenUsed="1"/>
+    <w:lsdException w:name="annotation reference" w:semiHidden="1" w:unhideWhenUsed="1"/>
+    <w:lsdException w:name="line number" w:semiHidden="1" w:unhideWhenUsed="1"/>
+    <w:lsdException w:name="page number" w:semiHidden="1" w:unhideWhenUsed="1"/>
+    <w:lsdException w:name="endnote reference" w:semiHidden="1" w:unhideWhenUsed="1"/>
+    <w:lsdException w:name="endnote text" w:semiHidden="1" w:unhideWhenUsed="1"/>
+    <w:lsdException w:name="table of authorities" w:semiHidden="1" w:unhideWhenUsed="1"/>
+    <w:lsdException w:name="macro" w:semiHidden="1" w:unhideWhenUsed="1"/>
+    <w:lsdException w:name="toa heading" w:semiHidden="1" w:unhideWhenUsed="1"/>
+    <w:lsdException w:name="List" w:semiHidden="1" w:unhideWhenUsed="1"/>
+    <w:lsdException w:name="List Bullet" w:semiHidden="1" w:unhideWhenUsed="1"/>
+    <w:lsdException w:name="List Number" w:semiHidden="1" w:unhideWhenUsed="1"/>
+    <w:lsdException w:name="List 2" w:semiHidden="1" w:unhideWhenUsed="1"/>
+    <w:lsdException w:name="List 3" w:semiHidden="1" w:unhideWhenUsed="1"/>
+    <w:lsdException w:name="List 4" w:semiHidden="1" w:unhideWhenUsed="1"/>
+    <w:lsdException w:name="List 5" w:semiHidden="1" w:unhideWhenUsed="1"/>
+    <w:lsdException w:name="List Bullet 2" w:semiHidden="1" w:unhideWhenUsed="1"/>
+    <w:lsdException w:name="List Bullet 3" w:semiHidden="1" w:unhideWhenUsed="1"/>
+    <w:lsdException w:name="List Bullet 4" w:semiHidden="1" w:unhideWhenUsed="1"/>
+    <w:lsdException w:name="List Bullet 5" w:semiHidden="1" w:unhideWhenUsed="1"/>
+    <w:lsdException w:name="List Number 2" w:semiHidden="1" w:unhideWhenUsed="1"/>
+    <w:lsdException w:name="List Number 3" w:semiHidden="1" w:unhideWhenUsed="1"/>
+    <w:lsdException w:name="List Number 4" w:semiHidden="1" w:unhideWhenUsed="1"/>
+    <w:lsdException w:name="List Number 5" w:semiHidden="1" w:unhideWhenUsed="1"/>
+    <w:lsdException w:name="Title" w:uiPriority="10" w:qFormat="1"/>
+    <w:lsdException w:name="Closing" w:semiHidden="1" w:unhideWhenUsed="1"/>
+    <w:lsdException w:name="Signature" w:semiHidden="1" w:unhideWhenUsed="1"/>
+    <w:lsdException w:name="Default Paragraph Font" w:semiHidden="1" w:uiPriority="1" w:unhideWhenUsed="1"/>
+    <w:lsdException w:name="Body Text" w:semiHidden="1" w:unhideWhenUsed="1"/>
+    <w:lsdException w:name="Body Text Indent" w:semiHidden="1" w:unhideWhenUsed="1"/>
+    <w:lsdException w:name="List Continue" w:semiHidden="1" w:unhideWhenUsed="1"/>
+    <w:lsdException w:name="List Continue 2" w:semiHidden="1" w:unhideWhenUsed="1"/>
+    <w:lsdException w:name="List Continue 3" w:semiHidden="1" w:unhideWhenUsed="1"/>
+    <w:lsdException w:name="List Continue 4" w:semiHidden="1" w:unhideWhenUsed="1"/>
+    <w:lsdException w:name="List Continue 5" w:semiHidden="1" w:unhideWhenUsed="1"/>
+    <w:lsdException w:name="Message Header" w:semiHidden="1" w:unhideWhenUsed="1"/>
+    <w:lsdException w:name="Subtitle" w:uiPriority="11" w:qFormat="1"/>
+    <w:lsdException w:name="Salutation" w:semiHidden="1" w:unhideWhenUsed="1"/>
+    <w:lsdException w:name="Date" w:semiHidden="1" w:unhideWhenUsed="1"/>
+    <w:lsdException w:name="Body Text First Indent" w:semiHidden="1" w:unhideWhenUsed="1"/>
+    <w:lsdException w:name="Body Text First Indent 2" w:semiHidden="1" w:unhideWhenUsed="1"/>
+    <w:lsdException w:name="Note Heading" w:semiHidden="1" w:unhideWhenUsed="1"/>
+    <w:lsdException w:name="Body Text 2" w:semiHidden="1" w:unhideWhenUsed="1"/>
+    <w:lsdException w:name="Body Text 3" w:semiHidden="1" w:unhideWhenUsed="1"/>
+    <w:lsdException w:name="Body Text Indent 2" w:semiHidden="1" w:unhideWhenUsed="1"/>
+    <w:lsdException w:name="Body Text Indent 3" w:semiHidden="1" w:unhideWhenUsed="1"/>
+    <w:lsdException w:name="Block Text" w:semiHidden="1" w:unhideWhenUsed="1"/>
+    <w:lsdException w:name="Hyperlink" w:semiHidden="1" w:unhideWhenUsed="1"/>
+    <w:lsdException w:name="FollowedHyperlink" w:semiHidden="1" w:unhideWhenUsed="1"/>
+    <w:lsdException w:name="Strong" w:uiPriority="22" w:qFormat="1"/>
+    <w:lsdException w:name="Emphasis" w:uiPriority="20" w:qFormat="1"/>
+    <w:lsdException w:name="Document Map" w:semiHidden="1" w:unhideWhenUsed="1"/>
+    <w:lsdException w:name="Plain Text" w:semiHidden="1" w:unhideWhenUsed="1"/>
+    <w:lsdException w:name="E-mail Signature" w:semiHidden="1" w:unhideWhenUsed="1"/>
+    <w:lsdException w:name="HTML Top of Form" w:semiHidden="1" w:unhideWhenUsed="1"/>
+    <w:lsdException w:name="HTML Bottom of Form" w:semiHidden="1" w:unhideWhenUsed="1"/>
+    <w:lsdException w:name="Normal (Web)" w:semiHidden="1" w:unhideWhenUsed="1"/>
+    <w:lsdException w:name="HTML Acronym" w:semiHidden="1" w:unhideWhenUsed="1"/>
+    <w:lsdException w:name="HTML Address" w:semiHidden="1" w:unhideWhenUsed="1"/>
+    <w:lsdException w:name="HTML Cite" w:semiHidden="1" w:unhideWhenUsed="1"/>
+    <w:lsdException w:name="HTML Code" w:semiHidden="1" w:unhideWhenUsed="1"/>
+    <w:lsdException w:name="HTML Definition" w:semiHidden="1" w:unhideWhenUsed="1"/>
+    <w:lsdException w:name="HTML Keyboard" w:semiHidden="1" w:unhideWhenUsed="1"/>
+    <w:lsdException w:name="HTML Preformatted" w:semiHidden="1" w:unhideWhenUsed="1"/>
+    <w:lsdException w:name="HTML Sample" w:semiHidden="1" w:unhideWhenUsed="1"/>
+    <w:lsdException w:name="HTML Typewriter" w:semiHidden="1" w:unhideWhenUsed="1"/>
+    <w:lsdException w:name="HTML Variable" w:semiHidden="1" w:unhideWhenUsed="1"/>
+    <w:lsdException w:name="Normal Table" w:semiHidden="1" w:unhideWhenUsed="1"/>
+    <w:lsdException w:name="annotation subject" w:semiHidden="1" w:unhideWhenUsed="1"/>
+    <w:lsdException w:name="No List" w:semiHidden="1" w:unhideWhenUsed="1"/>
+    <w:lsdException w:name="Outline List 1" w:semiHidden="1" w:unhideWhenUsed="1"/>
+    <w:lsdException w:name="Outline List 2" w:semiHidden="1" w:unhideWhenUsed="1"/>
+    <w:lsdException w:name="Outline List 3" w:semiHidden="1" w:unhideWhenUsed="1"/>
+    <w:lsdException w:name="Table Simple 1" w:semiHidden="1" w:unhideWhenUsed="1"/>
+    <w:lsdException w:name="Table Simple 2" w:semiHidden="1" w:unhideWhenUsed="1"/>
+    <w:lsdException w:name="Table Simple 3" w:semiHidden="1" w:unhideWhenUsed="1"/>
+    <w:lsdException w:name="Table Classic 1" w:semiHidden="1" w:unhideWhenUsed="1"/>
+    <w:lsdException w:name="Table Classic 2" w:semiHidden="1" w:unhideWhenUsed="1"/>
+    <w:lsdException w:name="Table Classic 3" w:semiHidden="1" w:unhideWhenUsed="1"/>
+    <w:lsdException w:name="Table Classic 4" w:semiHidden="1" w:unhideWhenUsed="1"/>
+    <w:lsdException w:name="Table Colorful 1" w:semiHidden="1" w:unhideWhenUsed="1"/>
+    <w:lsdException w:name="Table Colorful 2" w:semiHidden="1" w:unhideWhenUsed="1"/>
+    <w:lsdException w:name="Table Colorful 3" w:semiHidden="1" w:unhideWhenUsed="1"/>
+    <w:lsdException w:name="Table Columns 1" w:semiHidden="1" w:unhideWhenUsed="1"/>
+    <w:lsdException w:name="Table Columns 2" w:semiHidden="1" w:unhideWhenUsed="1"/>
+    <w:lsdException w:name="Table Columns 3" w:semiHidden="1" w:unhideWhenUsed="1"/>
+    <w:lsdException w:name="Table Columns 4" w:semiHidden="1" w:unhideWhenUsed="1"/>
+    <w:lsdException w:name="Table Columns 5" w:semiHidden="1" w:unhideWhenUsed="1"/>
+    <w:lsdException w:name="Table Grid 1" w:semiHidden="1" w:unhideWhenUsed="1"/>
+    <w:lsdException w:name="Table Grid 2" w:semiHidden="1" w:unhideWhenUsed="1"/>
+    <w:lsdException w:name="Table Grid 3" w:semiHidden="1" w:unhideWhenUsed="1"/>
+    <w:lsdException w:name="Table Grid 4" w:semiHidden="1" w:unhideWhenUsed="1"/>
+    <w:lsdException w:name="Table Grid 5" w:semiHidden="1" w:unhideWhenUsed="1"/>
+    <w:lsdException w:name="Table Grid 6" w:semiHidden="1" w:unhideWhenUsed="1"/>
+    <w:lsdException w:name="Table Grid 7" w:semiHidden="1" w:unhideWhenUsed="1"/>
+    <w:lsdException w:name="Table Grid 8" w:semiHidden="1" w:unhideWhenUsed="1"/>
+    <w:lsdException w:name="Table List 1" w:semiHidden="1" w:unhideWhenUsed="1"/>
+    <w:lsdException w:name="Table List 2" w:semiHidden="1" w:unhideWhenUsed="1"/>
+    <w:lsdException w:name="Table List 3" w:semiHidden="1" w:unhideWhenUsed="1"/>
+    <w:lsdException w:name="Table List 4" w:semiHidden="1" w:unhideWhenUsed="1"/>
+    <w:lsdException w:name="Table List 5" w:semiHidden="1" w:unhideWhenUsed="1"/>
+    <w:lsdException w:name="Table List 6" w:semiHidden="1" w:unhideWhenUsed="1"/>
+    <w:lsdException w:name="Table List 7" w:semiHidden="1" w:unhideWhenUsed="1"/>
+    <w:lsdException w:name="Table List 8" w:semiHidden="1" w:unhideWhenUsed="1"/>
+    <w:lsdException w:name="Table 3D effects 1" w:semiHidden="1" w:unhideWhenUsed="1"/>
+    <w:lsdException w:name="Table 3D effects 2" w:semiHidden="1" w:unhideWhenUsed="1"/>
+    <w:lsdException w:name="Table 3D effects 3" w:semiHidden="1" w:unhideWhenUsed="1"/>
+    <w:lsdException w:name="Table Contemporary" w:semiHidden="1" w:unhideWhenUsed="1"/>
+    <w:lsdException w:name="Table Elegant" w:semiHidden="1" w:unhideWhenUsed="1"/>
+    <w:lsdException w:name="Table Professional" w:semiHidden="1" w:unhideWhenUsed="1"/>
+    <w:lsdException w:name="Table Subtle 1" w:semiHidden="1" w:unhideWhenUsed="1"/>
+    <w:lsdException w:name="Table Subtle 2" w:semiHidden="1" w:unhideWhenUsed="1"/>
+    <w:lsdException w:name="Table Web 1" w:semiHidden="1" w:unhideWhenUsed="1"/>
+    <w:lsdException w:name="Table Web 2" w:semiHidden="1" w:unhideWhenUsed="1"/>
+    <w:lsdException w:name="Table Web 3" w:semiHidden="1" w:unhideWhenUsed="1"/>
+    <w:lsdException w:name="Balloon Text" w:semiHidden="1" w:unhideWhenUsed="1"/>
+    <w:lsdException w:name="Table Grid" w:uiPriority="59"/>
+    <w:lsdException w:name="Table Theme" w:semiHidden="1" w:unhideWhenUsed="1"/>
+    <w:lsdException w:name="Placeholder Text" w:semiHidden="1"/>
+    <w:lsdException w:name="No Spacing" w:uiPriority="1" w:qFormat="1"/>
+    <w:lsdException w:name="Light Shading" w:uiPriority="60"/>
+    <w:lsdException w:name="Light List" w:uiPriority="61"/>
+    <w:lsdException w:name="Light Grid" w:uiPriority="62"/>
+    <w:lsdException w:name="Medium Shading 1" w:uiPriority="63"/>
+    <w:lsdException w:name="Medium Shading 2" w:uiPriority="64"/>
+    <w:lsdException w:name="Medium List 1" w:uiPriority="65"/>
+    <w:lsdException w:name="Medium List 2" w:uiPriority="66"/>
+    <w:lsdException w:name="Medium Grid 1" w:uiPriority="67"/>
+    <w:lsdException w:name="Medium Grid 2" w:uiPriority="68"/>
+    <w:lsdException w:name="Medium Grid 3" w:uiPriority="69"/>
+    <w:lsdException w:name="Dark List" w:uiPriority="70"/>
+    <w:lsdException w:name="Colorful Shading" w:uiPriority="71"/>
+    <w:lsdException w:name="Colorful List" w:uiPriority="72"/>
+    <w:lsdException w:name="Colorful Grid" w:uiPriority="73"/>
+    <w:lsdException w:name="Light Shading Accent 1" w:uiPriority="60"/>
+    <w:lsdException w:name="Light List Accent 1" w:uiPriority="61"/>
+    <w:lsdException w:name="Light Grid Accent 1" w:uiPriority="62"/>
+    <w:lsdException w:name="Medium Shading 1 Accent 1" w:uiPriority="63"/>
+    <w:lsdException w:name="Medium Shading 2 Accent 1" w:uiPriority="64"/>
+    <w:lsdException w:name="Medium List 1 Accent 1" w:uiPriority="65"/>
+    <w:lsdException w:name="Revision" w:semiHidden="1"/>
+    <w:lsdException w:name="List Paragraph" w:uiPriority="34" w:qFormat="1"/>
+    <w:lsdException w:name="Quote" w:uiPriority="29" w:qFormat="1"/>
+    <w:lsdException w:name="Intense Quote" w:uiPriority="30" w:qFormat="1"/>
+    <w:lsdException w:name="Medium List 2 Accent 1" w:uiPriority="66"/>
+    <w:lsdException w:name="Medium Grid 1 Accent 1" w:uiPriority="67"/>
+    <w:lsdException w:name="Medium Grid 2 Accent 1" w:uiPriority="68"/>
+    <w:lsdException w:name="Medium Grid 3 Accent 1" w:uiPriority="69"/>
+    <w:lsdException w:name="Dark List Accent 1" w:uiPriority="70"/>
+    <w:lsdException w:name="Colorful Shading Accent 1" w:uiPriority="71"/>
+    <w:lsdException w:name="Colorful List Accent 1" w:uiPriority="72"/>
+    <w:lsdException w:name="Colorful Grid Accent 1" w:uiPriority="73"/>
+    <w:lsdException w:name="Light Shading Accent 2" w:uiPriority="60"/>
+    <w:lsdException w:name="Light List Accent 2" w:uiPriority="61"/>
+    <w:lsdException w:name="Light Grid Accent 2" w:uiPriority="62"/>
+    <w:lsdException w:name="Medium Shading 1 Accent 2" w:uiPriority="63"/>
+    <w:lsdException w:name="Medium Shading 2 Accent 2" w:uiPriority="64"/>
+    <w:lsdException w:name="Medium List 1 Accent 2" w:uiPriority="65"/>
+    <w:lsdException w:name="Medium List 2 Accent 2" w:uiPriority="66"/>
+    <w:lsdException w:name="Medium Grid 1 Accent 2" w:uiPriority="67"/>
+    <w:lsdException w:name="Medium Grid 2 Accent 2" w:uiPriority="68"/>
+    <w:lsdException w:name="Medium Grid 3 Accent 2" w:uiPriority="69"/>
+    <w:lsdException w:name="Dark List Accent 2" w:uiPriority="70"/>
+    <w:lsdException w:name="Colorful Shading Accent 2" w:uiPriority="71"/>
+    <w:lsdException w:name="Colorful List Accent 2" w:uiPriority="72"/>
+    <w:lsdException w:name="Colorful Grid Accent 2" w:uiPriority="73"/>
+    <w:lsdException w:name="Light Shading Accent 3" w:uiPriority="60"/>
+    <w:lsdException w:name="Light List Accent 3" w:uiPriority="61"/>
+    <w:lsdException w:name="Light Grid Accent 3" w:uiPriority="62"/>
+    <w:lsdException w:name="Medium Shading 1 Accent 3" w:uiPriority="63"/>
+    <w:lsdException w:name="Medium Shading 2 Accent 3" w:uiPriority="64"/>
+    <w:lsdException w:name="Medium List 1 Accent 3" w:uiPriority="65"/>
+    <w:lsdException w:name="Medium List 2 Accent 3" w:uiPriority="66"/>
+    <w:lsdException w:name="Medium Grid 1 Accent 3" w:uiPriority="67"/>
+    <w:lsdException w:name="Medium Grid 2 Accent 3" w:uiPriority="68"/>
+    <w:lsdException w:name="Medium Grid 3 Accent 3" w:uiPriority="69"/>
+    <w:lsdException w:name="Dark List Accent 3" w:uiPriority="70"/>
+    <w:lsdException w:name="Colorful Shading Accent 3" w:uiPriority="71"/>
+    <w:lsdException w:name="Colorful List Accent 3" w:uiPriority="72"/>
+    <w:lsdException w:name="Colorful Grid Accent 3" w:uiPriority="73"/>
+    <w:lsdException w:name="Light Shading Accent 4" w:uiPriority="60"/>
+    <w:lsdException w:name="Light List Accent 4" w:uiPriority="61"/>
+    <w:lsdException w:name="Light Grid Accent 4" w:uiPriority="62"/>
+    <w:lsdException w:name="Medium Shading 1 Accent 4" w:uiPriority="63"/>
+    <w:lsdException w:name="Medium Shading 2 Accent 4" w:uiPriority="64"/>
+    <w:lsdException w:name="Medium List 1 Accent 4" w:uiPriority="65"/>
+    <w:lsdException w:name="Medium List 2 Accent 4" w:uiPriority="66"/>
+    <w:lsdException w:name="Medium Grid 1 Accent 4" w:uiPriority="67"/>
+    <w:lsdException w:name="Medium Grid 2 Accent 4" w:uiPriority="68"/>
+    <w:lsdException w:name="Medium Grid 3 Accent 4" w:uiPriority="69"/>
+    <w:lsdException w:name="Dark List Accent 4" w:uiPriority="70"/>
+    <w:lsdException w:name="Colorful Shading Accent 4" w:uiPriority="71"/>
+    <w:lsdException w:name="Colorful List Accent 4" w:uiPriority="72"/>
+    <w:lsdException w:name="Colorful Grid Accent 4" w:uiPriority="73"/>
+    <w:lsdException w:name="Light Shading Accent 5" w:uiPriority="60"/>
+    <w:lsdException w:name="Light List Accent 5" w:uiPriority="61"/>
+    <w:lsdException w:name="Light Grid Accent 5" w:uiPriority="62"/>
+    <w:lsdException w:name="Medium Shading 1 Accent 5" w:uiPriority="63"/>
+    <w:lsdException w:name="Medium Shading 2 Accent 5" w:uiPriority="64"/>
+    <w:lsdException w:name="Medium List 1 Accent 5" w:uiPriority="65"/>
+    <w:lsdException w:name="Medium List 2 Accent 5" w:uiPriority="66"/>
+    <w:lsdException w:name="Medium Grid 1 Accent 5" w:uiPriority="67"/>
+    <w:lsdException w:name="Medium Grid 2 Accent 5" w:uiPriority="68"/>
+    <w:lsdException w:name="Medium Grid 3 Accent 5" w:uiPriority="69"/>
+    <w:lsdException w:name="Dark List Accent 5" w:uiPriority="70"/>
+    <w:lsdException w:name="Colorful Shading Accent 5" w:uiPriority="71"/>
+    <w:lsdException w:name="Colorful List Accent 5" w:uiPriority="72"/>
+    <w:lsdException w:name="Colorful Grid Accent 5" w:uiPriority="73"/>
+    <w:lsdException w:name="Light Shading Accent 6" w:uiPriority="60"/>
+    <w:lsdException w:name="Light List Accent 6" w:uiPriority="61"/>
+    <w:lsdException w:name="Light Grid Accent 6" w:uiPriority="62"/>
+    <w:lsdException w:name="Medium Shading 1 Accent 6" w:uiPriority="63"/>
+    <w:lsdException w:name="Medium Shading 2 Accent 6" w:uiPriority="64"/>
+    <w:lsdException w:name="Medium List 1 Accent 6" w:uiPriority="65"/>
+    <w:lsdException w:name="Medium List 2 Accent 6" w:uiPriority="66"/>
+    <w:lsdException w:name="Medium Grid 1 Accent 6" w:uiPriority="67"/>
+    <w:lsdException w:name="Medium Grid 2 Accent 6" w:uiPriority="68"/>
+    <w:lsdException w:name="Medium Grid 3 Accent 6" w:uiPriority="69"/>
+    <w:lsdException w:name="Dark List Accent 6" w:uiPriority="70"/>
+    <w:lsdException w:name="Colorful Shading Accent 6" w:uiPriority="71"/>
+    <w:lsdException w:name="Colorful List Accent 6" w:uiPriority="72"/>
+    <w:lsdException w:name="Colorful Grid Accent 6" w:uiPriority="73"/>
+    <w:lsdException w:name="Subtle Emphasis" w:uiPriority="19" w:qFormat="1"/>
+    <w:lsdException w:name="Intense Emphasis" w:uiPriority="21" w:qFormat="1"/>
+    <w:lsdException w:name="Subtle Reference" w:uiPriority="31" w:qFormat="1"/>
+    <w:lsdException w:name="Intense Reference" w:uiPriority="32" w:qFormat="1"/>
+    <w:lsdException w:name="Book Title" w:uiPriority="33" w:qFormat="1"/>
+    <w:lsdException w:name="Bibliography" w:semiHidden="1" w:uiPriority="37" w:unhideWhenUsed="1"/>
+    <w:lsdException w:name="TOC Heading" w:semiHidden="1" w:uiPriority="39" w:unhideWhenUsed="1" w:qFormat="1"/>
+    <w:lsdException w:name="Plain Table 1" w:uiPriority="41"/>
+    <w:lsdException w:name="Plain Table 2" w:uiPriority="42"/>
+    <w:lsdException w:name="Plain Table 3" w:uiPriority="43"/>
+    <w:lsdException w:name="Plain Table 4" w:uiPriority="44"/>
+    <w:lsdException w:name="Plain Table 5" w:uiPriority="45"/>
+    <w:lsdException w:name="Grid Table Light" w:uiPriority="40"/>
+    <w:lsdException w:name="Grid Table 1 Light" w:uiPriority="46"/>
+    <w:lsdException w:name="Grid Table 2" w:uiPriority="47"/>
+    <w:lsdException w:name="Grid Table 3" w:uiPriority="48"/>
+    <w:lsdException w:name="Grid Table 4" w:uiPriority="49"/>
+    <w:lsdException w:name="Grid Table 5 Dark" w:uiPriority="50"/>
+    <w:lsdException w:name="Grid Table 6 Colorful" w:uiPriority="51"/>
+    <w:lsdException w:name="Grid Table 7 Colorful" w:uiPriority="52"/>
+    <w:lsdException w:name="Grid Table 1 Light Accent 1" w:uiPriority="46"/>
+    <w:lsdException w:name="Grid Table 2 Accent 1" w:uiPriority="47"/>
+    <w:lsdException w:name="Grid Table 3 Accent 1" w:uiPriority="48"/>
+    <w:lsdException w:name="Grid Table 4 Accent 1" w:uiPriority="49"/>
+    <w:lsdException w:name="Grid Table 5 Dark Accent 1" w:uiPriority="50"/>
+    <w:lsdException w:name="Grid Table 6 Colorful Accent 1" w:uiPriority="51"/>
+    <w:lsdException w:name="Grid Table 7 Colorful Accent 1" w:uiPriority="52"/>
+    <w:lsdException w:name="Grid Table 1 Light Accent 2" w:uiPriority="46"/>
+    <w:lsdException w:name="Grid Table 2 Accent 2" w:uiPriority="47"/>
+    <w:lsdException w:name="Grid Table 3 Accent 2" w:uiPriority="48"/>
+    <w:lsdException w:name="Grid Table 4 Accent 2" w:uiPriority="49"/>
+    <w:lsdException w:name="Grid Table 5 Dark Accent 2" w:uiPriority="50"/>
+    <w:lsdException w:name="Grid Table 6 Colorful Accent 2" w:uiPriority="51"/>
+    <w:lsdException w:name="Grid Table 7 Colorful Accent 2" w:uiPriority="52"/>
+    <w:lsdException w:name="Grid Table 1 Light Accent 3" w:uiPriority="46"/>
+    <w:lsdException w:name="Grid Table 2 Accent 3" w:uiPriority="47"/>
+    <w:lsdException w:name="Grid Table 3 Accent 3" w:uiPriority="48"/>
+    <w:lsdException w:name="Grid Table 4 Accent 3" w:uiPriority="49"/>
+    <w:lsdException w:name="Grid Table 5 Dark Accent 3" w:uiPriority="50"/>
+    <w:lsdException w:name="Grid Table 6 Colorful Accent 3" w:uiPriority="51"/>
+    <w:lsdException w:name="Grid Table 7 Colorful Accent 3" w:uiPriority="52"/>
+    <w:lsdException w:name="Grid Table 1 Light Accent 4" w:uiPriority="46"/>
+    <w:lsdException w:name="Grid Table 2 Accent 4" w:uiPriority="47"/>
+    <w:lsdException w:name="Grid Table 3 Accent 4" w:uiPriority="48"/>
+    <w:lsdException w:name="Grid Table 4 Accent 4" w:uiPriority="49"/>
+    <w:lsdException w:name="Grid Table 5 Dark Accent 4" w:uiPriority="50"/>
+    <w:lsdException w:name="Grid Table 6 Colorful Accent 4" w:uiPriority="51"/>
+    <w:lsdException w:name="Grid Table 7 Colorful Accent 4" w:uiPriority="52"/>
+    <w:lsdException w:name="Grid Table 1 Light Accent 5" w:uiPriority="46"/>
+    <w:lsdException w:name="Grid Table 2 Accent 5" w:uiPriority="47"/>
+    <w:lsdException w:name="Grid Table 3 Accent 5" w:uiPriority="48"/>
+    <w:lsdException w:name="Grid Table 4 Accent 5" w:uiPriority="49"/>
+    <w:lsdException w:name="Grid Table 5 Dark Accent 5" w:uiPriority="50"/>
+    <w:lsdException w:name="Grid Table 6 Colorful Accent 5" w:uiPriority="51"/>
+    <w:lsdException w:name="Grid Table 7 Colorful Accent 5" w:uiPriority="52"/>
+    <w:lsdException w:name="Grid Table 1 Light Accent 6" w:uiPriority="46"/>
+    <w:lsdException w:name="Grid Table 2 Accent 6" w:uiPriority="47"/>
+    <w:lsdException w:name="Grid Table 3 Accent 6" w:uiPriority="48"/>
+    <w:lsdException w:name="Grid Table 4 Accent 6" w:uiPriority="49"/>
+    <w:lsdException w:name="Grid Table 5 Dark Accent 6" w:uiPriority="50"/>
+    <w:lsdException w:name="Grid Table 6 Colorful Accent 6" w:uiPriority="51"/>
+    <w:lsdException w:name="Grid Table 7 Colorful Accent 6" w:uiPriority="52"/>
+    <w:lsdException w:name="List Table 1 Light" w:uiPriority="46"/>
+    <w:lsdException w:name="List Table 2" w:uiPriority="47"/>
+    <w:lsdException w:name="List Table 3" w:uiPriority="48"/>
+    <w:lsdException w:name="List Table 4" w:uiPriority="49"/>
+    <w:lsdException w:name="List Table 5 Dark" w:uiPriority="50"/>
+    <w:lsdException w:name="List Table 6 Colorful" w:uiPriority="51"/>
+    <w:lsdException w:name="List Table 7 Colorful" w:uiPriority="52"/>
+    <w:lsdException w:name="List Table 1 Light Accent 1" w:uiPriority="46"/>
+    <w:lsdException w:name="List Table 2 Accent 1" w:uiPriority="47"/>
+    <w:lsdException w:name="List Table 3 Accent 1" w:uiPriority="48"/>
+    <w:lsdException w:name="List Table 4 Accent 1" w:uiPriority="49"/>
+    <w:lsdException w:name="List Table 5 Dark Accent 1" w:uiPriority="50"/>
+    <w:lsdException w:name="List Table 6 Colorful Accent 1" w:uiPriority="51"/>
+    <w:lsdException w:name="List Table 7 Colorful Accent 1" w:uiPriority="52"/>
+    <w:lsdException w:name="List Table 1 Light Accent 2" w:uiPriority="46"/>
+    <w:lsdException w:name="List Table 2 Accent 2" w:uiPriority="47"/>
+    <w:lsdException w:name="List Table 3 Accent 2" w:uiPriority="48"/>
+    <w:lsdException w:name="List Table 4 Accent 2" w:uiPriority="49"/>
+    <w:lsdException w:name="List Table 5 Dark Accent 2" w:uiPriority="50"/>
+    <w:lsdException w:name="List Table 6 Colorful Accent 2" w:uiPriority="51"/>
+    <w:lsdException w:name="List Table 7 Colorful Accent 2" w:uiPriority="52"/>
+    <w:lsdException w:name="List Table 1 Light Accent 3" w:uiPriority="46"/>
+    <w:lsdException w:name="List Table 2 Accent 3" w:uiPriority="47"/>
+    <w:lsdException w:name="List Table 3 Accent 3" w:uiPriority="48"/>
+    <w:lsdException w:name="List Table 4 Accent 3" w:uiPriority="49"/>
+    <w:lsdException w:name="List Table 5 Dark Accent 3" w:uiPriority="50"/>
+    <w:lsdException w:name="List Table 6 Colorful Accent 3" w:uiPriority="51"/>
+    <w:lsdException w:name="List Table 7 Colorful Accent 3" w:uiPriority="52"/>
+    <w:lsdException w:name="List Table 1 Light Accent 4" w:uiPriority="46"/>
+    <w:lsdException w:name="List Table 2 Accent 4" w:uiPriority="47"/>
+    <w:lsdException w:name="List Table 3 Accent 4" w:uiPriority="48"/>
+    <w:lsdException w:name="List Table 4 Accent 4" w:uiPriority="49"/>
+    <w:lsdException w:name="List Table 5 Dark Accent 4" w:uiPriority="50"/>
+    <w:lsdException w:name="List Table 6 Colorful Accent 4" w:uiPriority="51"/>
+    <w:lsdException w:name="List Table 7 Colorful Accent 4" w:uiPriority="52"/>
+    <w:lsdException w:name="List Table 1 Light Accent 5" w:uiPriority="46"/>
+    <w:lsdException w:name="List Table 2 Accent 5" w:uiPriority="47"/>
+    <w:lsdException w:name="List Table 3 Accent 5" w:uiPriority="48"/>
+    <w:lsdException w:name="List Table 4 Accent 5" w:uiPriority="49"/>
+    <w:lsdException w:name="List Table 5 Dark Accent 5" w:uiPriority="50"/>
+    <w:lsdException w:name="List Table 6 Colorful Accent 5" w:uiPriority="51"/>
+    <w:lsdException w:name="List Table 7 Colorful Accent 5" w:uiPriority="52"/>
+    <w:lsdException w:name="List Table 1 Light Accent 6" w:uiPriority="46"/>
+    <w:lsdException w:name="List Table 2 Accent 6" w:uiPriority="47"/>
+    <w:lsdException w:name="List Table 3 Accent 6" w:uiPriority="48"/>
+    <w:lsdException w:name="List Table 4 Accent 6" w:uiPriority="49"/>
+    <w:lsdException w:name="List Table 5 Dark Accent 6" w:uiPriority="50"/>
+    <w:lsdException w:name="List Table 6 Colorful Accent 6" w:uiPriority="51"/>
+    <w:lsdException w:name="List Table 7 Colorful Accent 6" w:uiPriority="52"/>
   </w:latentStyles>
   <w:style w:type="paragraph" w:default="1" w:styleId="a">
     <w:name w:val="Normal"/>
@@ -4089,8 +4382,9 @@
   </w:style>
   <w:style w:type="paragraph" w:styleId="1">
     <w:name w:val="heading 1"/>
-    <w:basedOn w:val="normal"/>
-    <w:next w:val="normal"/>
+    <w:basedOn w:val="10"/>
+    <w:next w:val="10"/>
+    <w:link w:val="11"/>
     <w:rsid w:val="00E15F80"/>
     <w:pPr>
       <w:keepNext/>
@@ -4111,8 +4405,8 @@
   </w:style>
   <w:style w:type="paragraph" w:styleId="2">
     <w:name w:val="heading 2"/>
-    <w:basedOn w:val="normal"/>
-    <w:next w:val="normal"/>
+    <w:basedOn w:val="10"/>
+    <w:next w:val="10"/>
     <w:rsid w:val="00E15F80"/>
     <w:pPr>
       <w:keepNext/>
@@ -4133,8 +4427,8 @@
   </w:style>
   <w:style w:type="paragraph" w:styleId="3">
     <w:name w:val="heading 3"/>
-    <w:basedOn w:val="normal"/>
-    <w:next w:val="normal"/>
+    <w:basedOn w:val="10"/>
+    <w:next w:val="10"/>
     <w:rsid w:val="00E15F80"/>
     <w:pPr>
       <w:keepNext/>
@@ -4156,8 +4450,8 @@
   </w:style>
   <w:style w:type="paragraph" w:styleId="4">
     <w:name w:val="heading 4"/>
-    <w:basedOn w:val="normal"/>
-    <w:next w:val="normal"/>
+    <w:basedOn w:val="10"/>
+    <w:next w:val="10"/>
     <w:rsid w:val="00E15F80"/>
     <w:pPr>
       <w:keepNext/>
@@ -4173,8 +4467,8 @@
   </w:style>
   <w:style w:type="paragraph" w:styleId="5">
     <w:name w:val="heading 5"/>
-    <w:basedOn w:val="normal"/>
-    <w:next w:val="normal"/>
+    <w:basedOn w:val="10"/>
+    <w:next w:val="10"/>
     <w:rsid w:val="00E15F80"/>
     <w:pPr>
       <w:keepNext/>
@@ -4190,8 +4484,8 @@
   </w:style>
   <w:style w:type="paragraph" w:styleId="6">
     <w:name w:val="heading 6"/>
-    <w:basedOn w:val="normal"/>
-    <w:next w:val="normal"/>
+    <w:basedOn w:val="10"/>
+    <w:next w:val="10"/>
     <w:rsid w:val="00E15F80"/>
     <w:pPr>
       <w:keepNext/>
@@ -4216,7 +4510,6 @@
     <w:uiPriority w:val="99"/>
     <w:semiHidden/>
     <w:unhideWhenUsed/>
-    <w:qFormat/>
     <w:tblPr>
       <w:tblInd w:w="0" w:type="dxa"/>
       <w:tblCellMar>
@@ -4233,8 +4526,8 @@
     <w:semiHidden/>
     <w:unhideWhenUsed/>
   </w:style>
-  <w:style w:type="paragraph" w:customStyle="1" w:styleId="normal">
-    <w:name w:val="normal"/>
+  <w:style w:type="paragraph" w:customStyle="1" w:styleId="10">
+    <w:name w:val="Обычный1"/>
     <w:rsid w:val="00E15F80"/>
   </w:style>
   <w:style w:type="table" w:customStyle="1" w:styleId="TableNormal">
@@ -4251,8 +4544,8 @@
   </w:style>
   <w:style w:type="paragraph" w:styleId="a3">
     <w:name w:val="Title"/>
-    <w:basedOn w:val="normal"/>
-    <w:next w:val="normal"/>
+    <w:basedOn w:val="10"/>
+    <w:next w:val="10"/>
     <w:rsid w:val="00E15F80"/>
     <w:pPr>
       <w:keepNext/>
@@ -4267,8 +4560,8 @@
   </w:style>
   <w:style w:type="paragraph" w:styleId="a4">
     <w:name w:val="Subtitle"/>
-    <w:basedOn w:val="normal"/>
-    <w:next w:val="normal"/>
+    <w:basedOn w:val="10"/>
+    <w:next w:val="10"/>
     <w:rsid w:val="00E15F80"/>
     <w:pPr>
       <w:keepNext/>
@@ -4290,9 +4583,7 @@
       <w:tblStyleRowBandSize w:val="1"/>
       <w:tblStyleColBandSize w:val="1"/>
       <w:tblCellMar>
-        <w:top w:w="0" w:type="dxa"/>
         <w:left w:w="115" w:type="dxa"/>
-        <w:bottom w:w="0" w:type="dxa"/>
         <w:right w:w="115" w:type="dxa"/>
       </w:tblCellMar>
     </w:tblPr>
@@ -4322,6 +4613,15 @@
       <w:rFonts w:ascii="Tahoma" w:hAnsi="Tahoma" w:cs="Tahoma"/>
       <w:sz w:val="16"/>
       <w:szCs w:val="16"/>
+    </w:rPr>
+  </w:style>
+  <w:style w:type="character" w:customStyle="1" w:styleId="11">
+    <w:name w:val="Заголовок 1 Знак"/>
+    <w:basedOn w:val="a0"/>
+    <w:link w:val="1"/>
+    <w:rsid w:val="0057279B"/>
+    <w:rPr>
+      <w:b/>
     </w:rPr>
   </w:style>
 </w:styles>

</xml_diff>